<commit_message>
added Q6's algo, source code in docx file
</commit_message>
<xml_diff>
--- a/ISC-class_11ComputerProjects.docx
+++ b/ISC-class_11ComputerProjects.docx
@@ -6549,616 +6549,1946 @@
     </w:tbl>
     <w:p>
       <w:r>
-        <w:t>Specify the class Happy giving details of the constructor(), void getnum(int). int sum sq_digits (int) and void ishappy(). Also define a main() function to create an object and call the methods to check for happy number.</w:t>
-      </w:r>
-    </w:p>
-    <w:p>
-      <w:pPr>
-        <w:rPr>
-          <w:b/>
-          <w:bCs/>
-        </w:rPr>
-      </w:pPr>
-      <w:r>
-        <w:rPr>
-          <w:b/>
-          <w:bCs/>
-        </w:rPr>
-        <w:t>Algorithm</w:t>
-      </w:r>
-    </w:p>
-    <w:p>
-      <w:pPr>
-        <w:rPr>
-          <w:b/>
-          <w:bCs/>
-        </w:rPr>
-      </w:pPr>
-      <w:r>
-        <w:rPr>
-          <w:b/>
-          <w:bCs/>
+        <w:rPr/>
+        <w:t xml:space="preserve">Specify the class Happy giving details of the </w:t>
+      </w:r>
+      <w:proofErr w:type="gramStart"/>
+      <w:r>
+        <w:rPr/>
+        <w:t>constructor(</w:t>
+      </w:r>
+      <w:proofErr w:type="gramEnd"/>
+      <w:r>
+        <w:rPr/>
+        <w:t xml:space="preserve">), void </w:t>
+      </w:r>
+      <w:proofErr w:type="spellStart"/>
+      <w:r>
+        <w:rPr/>
+        <w:t>getnum</w:t>
+      </w:r>
+      <w:proofErr w:type="spellEnd"/>
+      <w:r>
+        <w:rPr/>
+        <w:t xml:space="preserve">(int). int sum </w:t>
+      </w:r>
+      <w:proofErr w:type="spellStart"/>
+      <w:r>
+        <w:rPr/>
+        <w:t>sq_digits</w:t>
+      </w:r>
+      <w:proofErr w:type="spellEnd"/>
+      <w:r>
+        <w:rPr/>
+        <w:t xml:space="preserve"> (int) and void </w:t>
+      </w:r>
+      <w:proofErr w:type="spellStart"/>
+      <w:r>
+        <w:rPr/>
+        <w:t>ishappy</w:t>
+      </w:r>
+      <w:proofErr w:type="spellEnd"/>
+      <w:r>
+        <w:rPr/>
+        <w:t xml:space="preserve">(). Also define a </w:t>
+      </w:r>
+      <w:proofErr w:type="gramStart"/>
+      <w:r>
+        <w:rPr/>
+        <w:t>main(</w:t>
+      </w:r>
+      <w:proofErr w:type="gramEnd"/>
+      <w:r>
+        <w:rPr/>
+        <w:t>) function to create an object and call the methods to check for happy number.</w:t>
+      </w:r>
+    </w:p>
+    <w:p>
+      <w:pPr>
+        <w:pStyle w:val="Normal"/>
+      </w:pPr>
+      <w:r>
+        <w:rPr>
+          <w:b w:val="1"/>
+          <w:bCs w:val="1"/>
           <w:sz w:val="24"/>
           <w:szCs w:val="24"/>
         </w:rPr>
-        <w:t>Source code</w:t>
-      </w:r>
-    </w:p>
-    <w:p>
-      <w:pPr>
-        <w:rPr>
-          <w:b/>
-          <w:bCs/>
+        <w:t>Algorithm</w:t>
+      </w:r>
+    </w:p>
+    <w:p>
+      <w:pPr>
+        <w:pStyle w:val="Normal"/>
+        <w:rPr>
+          <w:b w:val="0"/>
+          <w:bCs w:val="0"/>
+          <w:sz w:val="22"/>
+          <w:szCs w:val="22"/>
+        </w:rPr>
+      </w:pPr>
+      <w:r>
+        <w:rPr>
+          <w:b w:val="0"/>
+          <w:bCs w:val="0"/>
+          <w:sz w:val="22"/>
+          <w:szCs w:val="22"/>
+        </w:rPr>
+        <w:t>1. START</w:t>
+      </w:r>
+    </w:p>
+    <w:p>
+      <w:pPr>
+        <w:pStyle w:val="Normal"/>
+        <w:rPr>
+          <w:b w:val="0"/>
+          <w:bCs w:val="0"/>
+          <w:sz w:val="22"/>
+          <w:szCs w:val="22"/>
+        </w:rPr>
+      </w:pPr>
+      <w:r>
+        <w:rPr>
+          <w:b w:val="0"/>
+          <w:bCs w:val="0"/>
+          <w:sz w:val="22"/>
+          <w:szCs w:val="22"/>
+        </w:rPr>
+        <w:t>2. Declare class with name Happy</w:t>
+      </w:r>
+    </w:p>
+    <w:p>
+      <w:pPr>
+        <w:pStyle w:val="Normal"/>
+        <w:rPr>
+          <w:b w:val="0"/>
+          <w:bCs w:val="0"/>
+          <w:sz w:val="22"/>
+          <w:szCs w:val="22"/>
+        </w:rPr>
+      </w:pPr>
+      <w:r>
+        <w:rPr>
+          <w:b w:val="0"/>
+          <w:bCs w:val="0"/>
+          <w:sz w:val="22"/>
+          <w:szCs w:val="22"/>
+        </w:rPr>
+        <w:t>3. Declare a default constructor setting value of n=0</w:t>
+      </w:r>
+    </w:p>
+    <w:p>
+      <w:pPr>
+        <w:pStyle w:val="Normal"/>
+        <w:rPr>
+          <w:b w:val="0"/>
+          <w:bCs w:val="0"/>
+          <w:sz w:val="22"/>
+          <w:szCs w:val="22"/>
+        </w:rPr>
+      </w:pPr>
+      <w:r>
+        <w:rPr>
+          <w:b w:val="0"/>
+          <w:bCs w:val="0"/>
+          <w:sz w:val="22"/>
+          <w:szCs w:val="22"/>
+        </w:rPr>
+        <w:t xml:space="preserve">4. Declare a </w:t>
+      </w:r>
+      <w:proofErr w:type="spellStart"/>
+      <w:r>
+        <w:rPr>
+          <w:b w:val="0"/>
+          <w:bCs w:val="0"/>
+          <w:sz w:val="22"/>
+          <w:szCs w:val="22"/>
+        </w:rPr>
+        <w:t>getnum</w:t>
+      </w:r>
+      <w:proofErr w:type="spellEnd"/>
+      <w:r>
+        <w:rPr>
+          <w:b w:val="0"/>
+          <w:bCs w:val="0"/>
+          <w:sz w:val="22"/>
+          <w:szCs w:val="22"/>
+        </w:rPr>
+        <w:t xml:space="preserve"> method to set value of n to the value the user enters</w:t>
+      </w:r>
+    </w:p>
+    <w:p>
+      <w:pPr>
+        <w:pStyle w:val="Normal"/>
+        <w:rPr>
+          <w:b w:val="0"/>
+          <w:bCs w:val="0"/>
+          <w:sz w:val="22"/>
+          <w:szCs w:val="22"/>
+        </w:rPr>
+      </w:pPr>
+      <w:r>
+        <w:rPr>
+          <w:b w:val="0"/>
+          <w:bCs w:val="0"/>
+          <w:sz w:val="22"/>
+          <w:szCs w:val="22"/>
+        </w:rPr>
+        <w:t xml:space="preserve">5. Declare a </w:t>
+      </w:r>
+      <w:proofErr w:type="spellStart"/>
+      <w:r>
+        <w:rPr>
+          <w:b w:val="0"/>
+          <w:bCs w:val="0"/>
+          <w:sz w:val="22"/>
+          <w:szCs w:val="22"/>
+        </w:rPr>
+        <w:t>sum_sq_digits</w:t>
+      </w:r>
+      <w:proofErr w:type="spellEnd"/>
+      <w:r>
+        <w:rPr>
+          <w:b w:val="0"/>
+          <w:bCs w:val="0"/>
+          <w:sz w:val="22"/>
+          <w:szCs w:val="22"/>
+        </w:rPr>
+        <w:t xml:space="preserve"> method to take x as an argument and find out the sum of square of x</w:t>
+      </w:r>
+    </w:p>
+    <w:p>
+      <w:pPr>
+        <w:pStyle w:val="Normal"/>
+        <w:rPr>
+          <w:b w:val="0"/>
+          <w:bCs w:val="0"/>
+          <w:sz w:val="22"/>
+          <w:szCs w:val="22"/>
+        </w:rPr>
+      </w:pPr>
+      <w:r>
+        <w:rPr>
+          <w:b w:val="0"/>
+          <w:bCs w:val="0"/>
+          <w:sz w:val="22"/>
+          <w:szCs w:val="22"/>
+        </w:rPr>
+        <w:t xml:space="preserve">6. Inside </w:t>
+      </w:r>
+      <w:proofErr w:type="spellStart"/>
+      <w:r>
+        <w:rPr>
+          <w:b w:val="0"/>
+          <w:bCs w:val="0"/>
+          <w:sz w:val="22"/>
+          <w:szCs w:val="22"/>
+        </w:rPr>
+        <w:t>sum_sq_digits</w:t>
+      </w:r>
+      <w:proofErr w:type="spellEnd"/>
+      <w:r>
+        <w:rPr>
+          <w:b w:val="0"/>
+          <w:bCs w:val="0"/>
+          <w:sz w:val="22"/>
+          <w:szCs w:val="22"/>
+        </w:rPr>
+        <w:t xml:space="preserve"> declare int copy=x and int sum=0</w:t>
+      </w:r>
+    </w:p>
+    <w:p>
+      <w:pPr>
+        <w:pStyle w:val="Normal"/>
+        <w:rPr>
+          <w:b w:val="0"/>
+          <w:bCs w:val="0"/>
+          <w:sz w:val="22"/>
+          <w:szCs w:val="22"/>
+        </w:rPr>
+      </w:pPr>
+      <w:r>
+        <w:rPr>
+          <w:b w:val="0"/>
+          <w:bCs w:val="0"/>
+          <w:sz w:val="22"/>
+          <w:szCs w:val="22"/>
+        </w:rPr>
+        <w:t xml:space="preserve">7. Run a While loop as long as copy is greater than 0. assign sum as sum += </w:t>
+      </w:r>
+      <w:proofErr w:type="spellStart"/>
+      <w:r>
+        <w:rPr>
+          <w:b w:val="0"/>
+          <w:bCs w:val="0"/>
+          <w:sz w:val="22"/>
+          <w:szCs w:val="22"/>
+        </w:rPr>
+        <w:t>Math.pow</w:t>
+      </w:r>
+      <w:proofErr w:type="spellEnd"/>
+      <w:r>
+        <w:rPr>
+          <w:b w:val="0"/>
+          <w:bCs w:val="0"/>
+          <w:sz w:val="22"/>
+          <w:szCs w:val="22"/>
+        </w:rPr>
+        <w:t>((copy%10), 2) and copy/=10</w:t>
+      </w:r>
+    </w:p>
+    <w:p>
+      <w:pPr>
+        <w:pStyle w:val="Normal"/>
+        <w:rPr>
+          <w:b w:val="0"/>
+          <w:bCs w:val="0"/>
+          <w:sz w:val="22"/>
+          <w:szCs w:val="22"/>
+        </w:rPr>
+      </w:pPr>
+      <w:r>
+        <w:rPr>
+          <w:b w:val="0"/>
+          <w:bCs w:val="0"/>
+          <w:sz w:val="22"/>
+          <w:szCs w:val="22"/>
+        </w:rPr>
+        <w:t>8. Return sum</w:t>
+      </w:r>
+    </w:p>
+    <w:p>
+      <w:pPr>
+        <w:pStyle w:val="Normal"/>
+        <w:rPr>
+          <w:b w:val="0"/>
+          <w:bCs w:val="0"/>
+          <w:sz w:val="22"/>
+          <w:szCs w:val="22"/>
+        </w:rPr>
+      </w:pPr>
+      <w:r>
+        <w:rPr>
+          <w:b w:val="0"/>
+          <w:bCs w:val="0"/>
+          <w:sz w:val="22"/>
+          <w:szCs w:val="22"/>
+        </w:rPr>
+        <w:t xml:space="preserve">9. Declare </w:t>
+      </w:r>
+      <w:proofErr w:type="gramStart"/>
+      <w:r>
+        <w:rPr>
+          <w:b w:val="0"/>
+          <w:bCs w:val="0"/>
+          <w:sz w:val="22"/>
+          <w:szCs w:val="22"/>
+        </w:rPr>
+        <w:t>a</w:t>
+      </w:r>
+      <w:proofErr w:type="gramEnd"/>
+      <w:r>
+        <w:rPr>
+          <w:b w:val="0"/>
+          <w:bCs w:val="0"/>
+          <w:sz w:val="22"/>
+          <w:szCs w:val="22"/>
+        </w:rPr>
+        <w:t xml:space="preserve"> </w:t>
+      </w:r>
+      <w:proofErr w:type="spellStart"/>
+      <w:r>
+        <w:rPr>
+          <w:b w:val="0"/>
+          <w:bCs w:val="0"/>
+          <w:sz w:val="22"/>
+          <w:szCs w:val="22"/>
+        </w:rPr>
+        <w:t>isHappy</w:t>
+      </w:r>
+      <w:proofErr w:type="spellEnd"/>
+      <w:r>
+        <w:rPr>
+          <w:b w:val="0"/>
+          <w:bCs w:val="0"/>
+          <w:sz w:val="22"/>
+          <w:szCs w:val="22"/>
+        </w:rPr>
+        <w:t xml:space="preserve"> method to check if n is a Happy number or not</w:t>
+      </w:r>
+    </w:p>
+    <w:p>
+      <w:pPr>
+        <w:pStyle w:val="Normal"/>
+        <w:rPr>
+          <w:b w:val="0"/>
+          <w:bCs w:val="0"/>
+          <w:sz w:val="22"/>
+          <w:szCs w:val="22"/>
+        </w:rPr>
+      </w:pPr>
+      <w:r>
+        <w:rPr>
+          <w:b w:val="0"/>
+          <w:bCs w:val="0"/>
+          <w:sz w:val="22"/>
+          <w:szCs w:val="22"/>
+        </w:rPr>
+        <w:t xml:space="preserve">10. Inside declare int result=n and run a while loop as long as </w:t>
+      </w:r>
+      <w:proofErr w:type="gramStart"/>
+      <w:r>
+        <w:rPr>
+          <w:b w:val="0"/>
+          <w:bCs w:val="0"/>
+          <w:sz w:val="22"/>
+          <w:szCs w:val="22"/>
+        </w:rPr>
+        <w:t>result!=</w:t>
+      </w:r>
+      <w:proofErr w:type="gramEnd"/>
+      <w:r>
+        <w:rPr>
+          <w:b w:val="0"/>
+          <w:bCs w:val="0"/>
+          <w:sz w:val="22"/>
+          <w:szCs w:val="22"/>
+        </w:rPr>
+        <w:t xml:space="preserve">1 and </w:t>
+      </w:r>
+      <w:proofErr w:type="gramStart"/>
+      <w:r>
+        <w:rPr>
+          <w:b w:val="0"/>
+          <w:bCs w:val="0"/>
+          <w:sz w:val="22"/>
+          <w:szCs w:val="22"/>
+        </w:rPr>
+        <w:t>result!=</w:t>
+      </w:r>
+      <w:proofErr w:type="gramEnd"/>
+      <w:r>
+        <w:rPr>
+          <w:b w:val="0"/>
+          <w:bCs w:val="0"/>
+          <w:sz w:val="22"/>
+          <w:szCs w:val="22"/>
+        </w:rPr>
+        <w:t>4</w:t>
+      </w:r>
+    </w:p>
+    <w:p>
+      <w:pPr>
+        <w:pStyle w:val="Normal"/>
+        <w:rPr>
+          <w:b w:val="0"/>
+          <w:bCs w:val="0"/>
+          <w:sz w:val="22"/>
+          <w:szCs w:val="22"/>
+        </w:rPr>
+      </w:pPr>
+      <w:r>
+        <w:rPr>
+          <w:b w:val="0"/>
+          <w:bCs w:val="0"/>
+          <w:sz w:val="22"/>
+          <w:szCs w:val="22"/>
+        </w:rPr>
+        <w:t>11. Inside assign result=</w:t>
+      </w:r>
+      <w:proofErr w:type="spellStart"/>
+      <w:r>
+        <w:rPr>
+          <w:b w:val="0"/>
+          <w:bCs w:val="0"/>
+          <w:sz w:val="22"/>
+          <w:szCs w:val="22"/>
+        </w:rPr>
+        <w:t>sum_sq_digits</w:t>
+      </w:r>
+      <w:proofErr w:type="spellEnd"/>
+      <w:r>
+        <w:rPr>
+          <w:b w:val="0"/>
+          <w:bCs w:val="0"/>
+          <w:sz w:val="22"/>
+          <w:szCs w:val="22"/>
+        </w:rPr>
+        <w:t>(result)</w:t>
+      </w:r>
+    </w:p>
+    <w:p>
+      <w:pPr>
+        <w:pStyle w:val="Normal"/>
+        <w:rPr>
+          <w:b w:val="0"/>
+          <w:bCs w:val="0"/>
+          <w:sz w:val="22"/>
+          <w:szCs w:val="22"/>
+        </w:rPr>
+      </w:pPr>
+      <w:r>
+        <w:rPr>
+          <w:b w:val="0"/>
+          <w:bCs w:val="0"/>
+          <w:sz w:val="22"/>
+          <w:szCs w:val="22"/>
+        </w:rPr>
+        <w:t xml:space="preserve">12. Outside the while loop, check if result is 1 or not. If result is </w:t>
+      </w:r>
+      <w:proofErr w:type="gramStart"/>
+      <w:r>
+        <w:rPr>
+          <w:b w:val="0"/>
+          <w:bCs w:val="0"/>
+          <w:sz w:val="22"/>
+          <w:szCs w:val="22"/>
+        </w:rPr>
+        <w:t>1 ,</w:t>
+      </w:r>
+      <w:proofErr w:type="gramEnd"/>
+      <w:r>
+        <w:rPr>
+          <w:b w:val="0"/>
+          <w:bCs w:val="0"/>
+          <w:sz w:val="22"/>
+          <w:szCs w:val="22"/>
+        </w:rPr>
+        <w:t xml:space="preserve"> print n is a happy number else print n is not a happy number</w:t>
+      </w:r>
+    </w:p>
+    <w:p>
+      <w:pPr>
+        <w:pStyle w:val="Normal"/>
+        <w:rPr>
+          <w:b w:val="0"/>
+          <w:bCs w:val="0"/>
+          <w:sz w:val="22"/>
+          <w:szCs w:val="22"/>
+        </w:rPr>
+      </w:pPr>
+      <w:r>
+        <w:rPr>
+          <w:b w:val="0"/>
+          <w:bCs w:val="0"/>
+          <w:sz w:val="22"/>
+          <w:szCs w:val="22"/>
+        </w:rPr>
+        <w:t xml:space="preserve">13. Declare a main method to take input from user. </w:t>
+      </w:r>
+    </w:p>
+    <w:p>
+      <w:pPr>
+        <w:pStyle w:val="Normal"/>
+        <w:rPr>
+          <w:b w:val="0"/>
+          <w:bCs w:val="0"/>
+          <w:sz w:val="22"/>
+          <w:szCs w:val="22"/>
+        </w:rPr>
+      </w:pPr>
+      <w:r>
+        <w:rPr>
+          <w:b w:val="0"/>
+          <w:bCs w:val="0"/>
+          <w:sz w:val="22"/>
+          <w:szCs w:val="22"/>
+        </w:rPr>
+        <w:t xml:space="preserve">14. Create </w:t>
+      </w:r>
+      <w:proofErr w:type="gramStart"/>
+      <w:r>
+        <w:rPr>
+          <w:b w:val="0"/>
+          <w:bCs w:val="0"/>
+          <w:sz w:val="22"/>
+          <w:szCs w:val="22"/>
+        </w:rPr>
+        <w:t>a</w:t>
+      </w:r>
+      <w:proofErr w:type="gramEnd"/>
+      <w:r>
+        <w:rPr>
+          <w:b w:val="0"/>
+          <w:bCs w:val="0"/>
+          <w:sz w:val="22"/>
+          <w:szCs w:val="22"/>
+        </w:rPr>
+        <w:t xml:space="preserve"> object of Happy class and call </w:t>
+      </w:r>
+      <w:proofErr w:type="spellStart"/>
+      <w:r>
+        <w:rPr>
+          <w:b w:val="0"/>
+          <w:bCs w:val="0"/>
+          <w:sz w:val="22"/>
+          <w:szCs w:val="22"/>
+        </w:rPr>
+        <w:t>getnum</w:t>
+      </w:r>
+      <w:proofErr w:type="spellEnd"/>
+      <w:r>
+        <w:rPr>
+          <w:b w:val="0"/>
+          <w:bCs w:val="0"/>
+          <w:sz w:val="22"/>
+          <w:szCs w:val="22"/>
+        </w:rPr>
+        <w:t xml:space="preserve"> method and pass user input as </w:t>
+      </w:r>
+      <w:r>
+        <w:rPr>
+          <w:b w:val="0"/>
+          <w:bCs w:val="0"/>
+          <w:sz w:val="22"/>
+          <w:szCs w:val="22"/>
+        </w:rPr>
+        <w:t>argument and</w:t>
+      </w:r>
+      <w:r>
+        <w:rPr>
+          <w:b w:val="0"/>
+          <w:bCs w:val="0"/>
+          <w:sz w:val="22"/>
+          <w:szCs w:val="22"/>
+        </w:rPr>
+        <w:t xml:space="preserve"> call </w:t>
+      </w:r>
+      <w:proofErr w:type="spellStart"/>
+      <w:r>
+        <w:rPr>
+          <w:b w:val="0"/>
+          <w:bCs w:val="0"/>
+          <w:sz w:val="22"/>
+          <w:szCs w:val="22"/>
+        </w:rPr>
+        <w:t>isHappy</w:t>
+      </w:r>
+      <w:proofErr w:type="spellEnd"/>
+      <w:r>
+        <w:rPr>
+          <w:b w:val="0"/>
+          <w:bCs w:val="0"/>
+          <w:sz w:val="22"/>
+          <w:szCs w:val="22"/>
+        </w:rPr>
+        <w:t xml:space="preserve"> method</w:t>
+      </w:r>
+    </w:p>
+    <w:p>
+      <w:pPr>
+        <w:pStyle w:val="Normal"/>
+        <w:rPr>
+          <w:b w:val="0"/>
+          <w:bCs w:val="0"/>
+          <w:sz w:val="22"/>
+          <w:szCs w:val="22"/>
+        </w:rPr>
+      </w:pPr>
+      <w:r>
+        <w:rPr>
+          <w:b w:val="0"/>
+          <w:bCs w:val="0"/>
+          <w:sz w:val="22"/>
+          <w:szCs w:val="22"/>
+        </w:rPr>
+        <w:t>15. END</w:t>
+      </w:r>
+    </w:p>
+    <w:p>
+      <w:pPr>
+        <w:rPr>
+          <w:b w:val="1"/>
+          <w:bCs w:val="1"/>
+        </w:rPr>
+      </w:pPr>
+      <w:r>
+        <w:rPr>
+          <w:b w:val="1"/>
+          <w:bCs w:val="1"/>
           <w:sz w:val="24"/>
           <w:szCs w:val="24"/>
         </w:rPr>
-      </w:pPr>
-      <w:r>
-        <w:rPr>
-          <w:b/>
-          <w:bCs/>
+        <w:t>Source code</w:t>
+      </w:r>
+    </w:p>
+    <w:p>
+      <w:pPr>
+        <w:pStyle w:val="Normal"/>
+        <w:rPr>
+          <w:b w:val="0"/>
+          <w:bCs w:val="0"/>
+          <w:sz w:val="22"/>
+          <w:szCs w:val="22"/>
+        </w:rPr>
+      </w:pPr>
+      <w:r>
+        <w:rPr>
+          <w:b w:val="0"/>
+          <w:bCs w:val="0"/>
+          <w:sz w:val="22"/>
+          <w:szCs w:val="22"/>
+        </w:rPr>
+        <w:t xml:space="preserve">import </w:t>
+      </w:r>
+      <w:proofErr w:type="spellStart"/>
+      <w:r>
+        <w:rPr>
+          <w:b w:val="0"/>
+          <w:bCs w:val="0"/>
+          <w:sz w:val="22"/>
+          <w:szCs w:val="22"/>
+        </w:rPr>
+        <w:t>java.util.Scanner</w:t>
+      </w:r>
+      <w:proofErr w:type="spellEnd"/>
+      <w:r>
+        <w:rPr>
+          <w:b w:val="0"/>
+          <w:bCs w:val="0"/>
+          <w:sz w:val="22"/>
+          <w:szCs w:val="22"/>
+        </w:rPr>
+        <w:t>;</w:t>
+      </w:r>
+    </w:p>
+    <w:p>
+      <w:pPr>
+        <w:pStyle w:val="Normal"/>
+        <w:rPr>
+          <w:b w:val="0"/>
+          <w:bCs w:val="0"/>
+          <w:sz w:val="22"/>
+          <w:szCs w:val="22"/>
+        </w:rPr>
+      </w:pPr>
+      <w:r>
+        <w:rPr>
+          <w:b w:val="0"/>
+          <w:bCs w:val="0"/>
+          <w:sz w:val="22"/>
+          <w:szCs w:val="22"/>
+        </w:rPr>
+        <w:t>public class Happy{</w:t>
+      </w:r>
+    </w:p>
+    <w:p>
+      <w:pPr>
+        <w:pStyle w:val="Normal"/>
+        <w:rPr>
+          <w:b w:val="0"/>
+          <w:bCs w:val="0"/>
+          <w:sz w:val="22"/>
+          <w:szCs w:val="22"/>
+        </w:rPr>
+      </w:pPr>
+      <w:r>
+        <w:rPr>
+          <w:b w:val="0"/>
+          <w:bCs w:val="0"/>
+          <w:sz w:val="22"/>
+          <w:szCs w:val="22"/>
+        </w:rPr>
+        <w:t>int n;</w:t>
+      </w:r>
+    </w:p>
+    <w:p>
+      <w:pPr>
+        <w:pStyle w:val="Normal"/>
+        <w:rPr>
+          <w:b w:val="0"/>
+          <w:bCs w:val="0"/>
+          <w:sz w:val="22"/>
+          <w:szCs w:val="22"/>
+        </w:rPr>
+      </w:pPr>
+      <w:proofErr w:type="gramStart"/>
+      <w:r>
+        <w:rPr>
+          <w:b w:val="0"/>
+          <w:bCs w:val="0"/>
+          <w:sz w:val="22"/>
+          <w:szCs w:val="22"/>
+        </w:rPr>
+        <w:t>Happy(</w:t>
+      </w:r>
+      <w:r>
+        <w:rPr>
+          <w:b w:val="0"/>
+          <w:bCs w:val="0"/>
+          <w:sz w:val="22"/>
+          <w:szCs w:val="22"/>
+        </w:rPr>
+        <w:t>){</w:t>
+      </w:r>
+      <w:proofErr w:type="gramEnd"/>
+    </w:p>
+    <w:p>
+      <w:pPr>
+        <w:pStyle w:val="Normal"/>
+        <w:rPr>
+          <w:b w:val="0"/>
+          <w:bCs w:val="0"/>
+          <w:sz w:val="22"/>
+          <w:szCs w:val="22"/>
+        </w:rPr>
+      </w:pPr>
+      <w:r>
+        <w:rPr>
+          <w:b w:val="0"/>
+          <w:bCs w:val="0"/>
+          <w:sz w:val="22"/>
+          <w:szCs w:val="22"/>
+        </w:rPr>
+        <w:t xml:space="preserve">    n=0;</w:t>
+      </w:r>
+    </w:p>
+    <w:p>
+      <w:pPr>
+        <w:pStyle w:val="Normal"/>
+        <w:rPr>
+          <w:b w:val="0"/>
+          <w:bCs w:val="0"/>
+          <w:sz w:val="22"/>
+          <w:szCs w:val="22"/>
+        </w:rPr>
+      </w:pPr>
+      <w:r>
+        <w:rPr>
+          <w:b w:val="0"/>
+          <w:bCs w:val="0"/>
+          <w:sz w:val="22"/>
+          <w:szCs w:val="22"/>
+        </w:rPr>
+        <w:t>}</w:t>
+      </w:r>
+    </w:p>
+    <w:p>
+      <w:pPr>
+        <w:pStyle w:val="Normal"/>
+        <w:rPr>
+          <w:b w:val="0"/>
+          <w:bCs w:val="0"/>
+          <w:sz w:val="22"/>
+          <w:szCs w:val="22"/>
+        </w:rPr>
+      </w:pPr>
+      <w:r>
+        <w:rPr>
+          <w:b w:val="0"/>
+          <w:bCs w:val="0"/>
+          <w:sz w:val="22"/>
+          <w:szCs w:val="22"/>
+        </w:rPr>
+        <w:t xml:space="preserve">void </w:t>
+      </w:r>
+      <w:proofErr w:type="spellStart"/>
+      <w:r>
+        <w:rPr>
+          <w:b w:val="0"/>
+          <w:bCs w:val="0"/>
+          <w:sz w:val="22"/>
+          <w:szCs w:val="22"/>
+        </w:rPr>
+        <w:t>getnum</w:t>
+      </w:r>
+      <w:proofErr w:type="spellEnd"/>
+      <w:r>
+        <w:rPr>
+          <w:b w:val="0"/>
+          <w:bCs w:val="0"/>
+          <w:sz w:val="22"/>
+          <w:szCs w:val="22"/>
+        </w:rPr>
+        <w:t xml:space="preserve">(int </w:t>
+      </w:r>
+      <w:proofErr w:type="spellStart"/>
+      <w:r>
+        <w:rPr>
+          <w:b w:val="0"/>
+          <w:bCs w:val="0"/>
+          <w:sz w:val="22"/>
+          <w:szCs w:val="22"/>
+        </w:rPr>
+        <w:t>nn</w:t>
+      </w:r>
+      <w:proofErr w:type="spellEnd"/>
+      <w:r>
+        <w:rPr>
+          <w:b w:val="0"/>
+          <w:bCs w:val="0"/>
+          <w:sz w:val="22"/>
+          <w:szCs w:val="22"/>
+        </w:rPr>
+        <w:t>){</w:t>
+      </w:r>
+    </w:p>
+    <w:p>
+      <w:pPr>
+        <w:pStyle w:val="Normal"/>
+        <w:rPr>
+          <w:b w:val="0"/>
+          <w:bCs w:val="0"/>
+          <w:sz w:val="22"/>
+          <w:szCs w:val="22"/>
+        </w:rPr>
+      </w:pPr>
+      <w:r>
+        <w:rPr>
+          <w:b w:val="0"/>
+          <w:bCs w:val="0"/>
+          <w:sz w:val="22"/>
+          <w:szCs w:val="22"/>
+        </w:rPr>
+        <w:t>n=</w:t>
+      </w:r>
+      <w:proofErr w:type="spellStart"/>
+      <w:r>
+        <w:rPr>
+          <w:b w:val="0"/>
+          <w:bCs w:val="0"/>
+          <w:sz w:val="22"/>
+          <w:szCs w:val="22"/>
+        </w:rPr>
+        <w:t>nn</w:t>
+      </w:r>
+      <w:proofErr w:type="spellEnd"/>
+      <w:r>
+        <w:rPr>
+          <w:b w:val="0"/>
+          <w:bCs w:val="0"/>
+          <w:sz w:val="22"/>
+          <w:szCs w:val="22"/>
+        </w:rPr>
+        <w:t>;</w:t>
+      </w:r>
+    </w:p>
+    <w:p>
+      <w:pPr>
+        <w:pStyle w:val="Normal"/>
+        <w:rPr>
+          <w:b w:val="0"/>
+          <w:bCs w:val="0"/>
+          <w:sz w:val="22"/>
+          <w:szCs w:val="22"/>
+        </w:rPr>
+      </w:pPr>
+      <w:r>
+        <w:rPr>
+          <w:b w:val="0"/>
+          <w:bCs w:val="0"/>
+          <w:sz w:val="22"/>
+          <w:szCs w:val="22"/>
+        </w:rPr>
+        <w:t>}</w:t>
+      </w:r>
+    </w:p>
+    <w:p>
+      <w:pPr>
+        <w:pStyle w:val="Normal"/>
+        <w:rPr>
+          <w:b w:val="0"/>
+          <w:bCs w:val="0"/>
+          <w:sz w:val="22"/>
+          <w:szCs w:val="22"/>
+        </w:rPr>
+      </w:pPr>
+      <w:r>
+        <w:rPr>
+          <w:b w:val="0"/>
+          <w:bCs w:val="0"/>
+          <w:sz w:val="22"/>
+          <w:szCs w:val="22"/>
+        </w:rPr>
+        <w:t xml:space="preserve">int </w:t>
+      </w:r>
+      <w:proofErr w:type="spellStart"/>
+      <w:r>
+        <w:rPr>
+          <w:b w:val="0"/>
+          <w:bCs w:val="0"/>
+          <w:sz w:val="22"/>
+          <w:szCs w:val="22"/>
+        </w:rPr>
+        <w:t>sum_sq_digits</w:t>
+      </w:r>
+      <w:proofErr w:type="spellEnd"/>
+      <w:r>
+        <w:rPr>
+          <w:b w:val="0"/>
+          <w:bCs w:val="0"/>
+          <w:sz w:val="22"/>
+          <w:szCs w:val="22"/>
+        </w:rPr>
+        <w:t xml:space="preserve">(int </w:t>
+      </w:r>
+      <w:proofErr w:type="gramStart"/>
+      <w:r>
+        <w:rPr>
+          <w:b w:val="0"/>
+          <w:bCs w:val="0"/>
+          <w:sz w:val="22"/>
+          <w:szCs w:val="22"/>
+        </w:rPr>
+        <w:t>x){</w:t>
+      </w:r>
+      <w:proofErr w:type="gramEnd"/>
+    </w:p>
+    <w:p>
+      <w:pPr>
+        <w:pStyle w:val="Normal"/>
+        <w:rPr>
+          <w:b w:val="0"/>
+          <w:bCs w:val="0"/>
+          <w:sz w:val="22"/>
+          <w:szCs w:val="22"/>
+        </w:rPr>
+      </w:pPr>
+      <w:r>
+        <w:rPr>
+          <w:b w:val="0"/>
+          <w:bCs w:val="0"/>
+          <w:sz w:val="22"/>
+          <w:szCs w:val="22"/>
+        </w:rPr>
+        <w:t xml:space="preserve">    int copy=x,sum=0;</w:t>
+      </w:r>
+    </w:p>
+    <w:p>
+      <w:pPr>
+        <w:pStyle w:val="Normal"/>
+        <w:rPr>
+          <w:b w:val="0"/>
+          <w:bCs w:val="0"/>
+          <w:sz w:val="22"/>
+          <w:szCs w:val="22"/>
+        </w:rPr>
+      </w:pPr>
+      <w:r>
+        <w:rPr>
+          <w:b w:val="0"/>
+          <w:bCs w:val="0"/>
+          <w:sz w:val="22"/>
+          <w:szCs w:val="22"/>
+        </w:rPr>
+        <w:t xml:space="preserve">    while(copy&gt;</w:t>
+      </w:r>
+      <w:proofErr w:type="gramStart"/>
+      <w:r>
+        <w:rPr>
+          <w:b w:val="0"/>
+          <w:bCs w:val="0"/>
+          <w:sz w:val="22"/>
+          <w:szCs w:val="22"/>
+        </w:rPr>
+        <w:t>0){</w:t>
+      </w:r>
+      <w:proofErr w:type="gramEnd"/>
+    </w:p>
+    <w:p>
+      <w:pPr>
+        <w:pStyle w:val="Normal"/>
+        <w:rPr>
+          <w:b w:val="0"/>
+          <w:bCs w:val="0"/>
+          <w:sz w:val="22"/>
+          <w:szCs w:val="22"/>
+        </w:rPr>
+      </w:pPr>
+      <w:r>
+        <w:rPr>
+          <w:b w:val="0"/>
+          <w:bCs w:val="0"/>
+          <w:sz w:val="22"/>
+          <w:szCs w:val="22"/>
+        </w:rPr>
+        <w:t xml:space="preserve">             sum +=Math.pow((copy%10),2);</w:t>
+      </w:r>
+    </w:p>
+    <w:p>
+      <w:pPr>
+        <w:pStyle w:val="Normal"/>
+        <w:rPr>
+          <w:b w:val="0"/>
+          <w:bCs w:val="0"/>
+          <w:sz w:val="22"/>
+          <w:szCs w:val="22"/>
+        </w:rPr>
+      </w:pPr>
+      <w:r>
+        <w:rPr>
+          <w:b w:val="0"/>
+          <w:bCs w:val="0"/>
+          <w:sz w:val="22"/>
+          <w:szCs w:val="22"/>
+        </w:rPr>
+        <w:t xml:space="preserve">        copy/=10;</w:t>
+      </w:r>
+    </w:p>
+    <w:p>
+      <w:pPr>
+        <w:pStyle w:val="Normal"/>
+        <w:rPr>
+          <w:b w:val="0"/>
+          <w:bCs w:val="0"/>
+          <w:sz w:val="22"/>
+          <w:szCs w:val="22"/>
+        </w:rPr>
+      </w:pPr>
+      <w:r>
+        <w:rPr>
+          <w:b w:val="0"/>
+          <w:bCs w:val="0"/>
+          <w:sz w:val="22"/>
+          <w:szCs w:val="22"/>
+        </w:rPr>
+        <w:t xml:space="preserve">    }</w:t>
+      </w:r>
+    </w:p>
+    <w:p>
+      <w:pPr>
+        <w:pStyle w:val="Normal"/>
+        <w:rPr>
+          <w:b w:val="0"/>
+          <w:bCs w:val="0"/>
+          <w:sz w:val="22"/>
+          <w:szCs w:val="22"/>
+        </w:rPr>
+      </w:pPr>
+      <w:r>
+        <w:rPr>
+          <w:b w:val="0"/>
+          <w:bCs w:val="0"/>
+          <w:sz w:val="22"/>
+          <w:szCs w:val="22"/>
+        </w:rPr>
+        <w:t xml:space="preserve">    return sum;</w:t>
+      </w:r>
+    </w:p>
+    <w:p>
+      <w:pPr>
+        <w:pStyle w:val="Normal"/>
+        <w:rPr>
+          <w:b w:val="0"/>
+          <w:bCs w:val="0"/>
+          <w:sz w:val="22"/>
+          <w:szCs w:val="22"/>
+        </w:rPr>
+      </w:pPr>
+      <w:r>
+        <w:rPr>
+          <w:b w:val="0"/>
+          <w:bCs w:val="0"/>
+          <w:sz w:val="22"/>
+          <w:szCs w:val="22"/>
+        </w:rPr>
+        <w:t>}</w:t>
+      </w:r>
+    </w:p>
+    <w:p>
+      <w:pPr>
+        <w:pStyle w:val="Normal"/>
+        <w:rPr>
+          <w:b w:val="0"/>
+          <w:bCs w:val="0"/>
+          <w:sz w:val="22"/>
+          <w:szCs w:val="22"/>
+        </w:rPr>
+      </w:pPr>
+      <w:r>
+        <w:rPr>
+          <w:b w:val="0"/>
+          <w:bCs w:val="0"/>
+          <w:sz w:val="22"/>
+          <w:szCs w:val="22"/>
+        </w:rPr>
+        <w:t xml:space="preserve">void </w:t>
+      </w:r>
+      <w:proofErr w:type="spellStart"/>
+      <w:r>
+        <w:rPr>
+          <w:b w:val="0"/>
+          <w:bCs w:val="0"/>
+          <w:sz w:val="22"/>
+          <w:szCs w:val="22"/>
+        </w:rPr>
+        <w:t>isHappy</w:t>
+      </w:r>
+      <w:proofErr w:type="spellEnd"/>
+      <w:r>
+        <w:rPr>
+          <w:b w:val="0"/>
+          <w:bCs w:val="0"/>
+          <w:sz w:val="22"/>
+          <w:szCs w:val="22"/>
+        </w:rPr>
+        <w:t>(</w:t>
+      </w:r>
+      <w:proofErr w:type="gramStart"/>
+      <w:r>
+        <w:rPr>
+          <w:b w:val="0"/>
+          <w:bCs w:val="0"/>
+          <w:sz w:val="22"/>
+          <w:szCs w:val="22"/>
+        </w:rPr>
+        <w:t>){</w:t>
+      </w:r>
+      <w:proofErr w:type="gramEnd"/>
+    </w:p>
+    <w:p>
+      <w:pPr>
+        <w:pStyle w:val="Normal"/>
+        <w:rPr>
+          <w:b w:val="0"/>
+          <w:bCs w:val="0"/>
+          <w:sz w:val="22"/>
+          <w:szCs w:val="22"/>
+        </w:rPr>
+      </w:pPr>
+      <w:r>
+        <w:rPr>
+          <w:b w:val="0"/>
+          <w:bCs w:val="0"/>
+          <w:sz w:val="22"/>
+          <w:szCs w:val="22"/>
+        </w:rPr>
+        <w:t xml:space="preserve">    int result=n;</w:t>
+      </w:r>
+    </w:p>
+    <w:p>
+      <w:pPr>
+        <w:pStyle w:val="Normal"/>
+        <w:rPr>
+          <w:b w:val="0"/>
+          <w:bCs w:val="0"/>
+          <w:sz w:val="22"/>
+          <w:szCs w:val="22"/>
+        </w:rPr>
+      </w:pPr>
+      <w:r>
+        <w:rPr>
+          <w:b w:val="0"/>
+          <w:bCs w:val="0"/>
+          <w:sz w:val="22"/>
+          <w:szCs w:val="22"/>
+        </w:rPr>
+        <w:t xml:space="preserve">    </w:t>
+      </w:r>
+      <w:proofErr w:type="gramStart"/>
+      <w:r>
+        <w:rPr>
+          <w:b w:val="0"/>
+          <w:bCs w:val="0"/>
+          <w:sz w:val="22"/>
+          <w:szCs w:val="22"/>
+        </w:rPr>
+        <w:t>while(</w:t>
+      </w:r>
+      <w:r>
+        <w:rPr>
+          <w:b w:val="0"/>
+          <w:bCs w:val="0"/>
+          <w:sz w:val="22"/>
+          <w:szCs w:val="22"/>
+        </w:rPr>
+        <w:t>result !</w:t>
+      </w:r>
+      <w:proofErr w:type="gramEnd"/>
+      <w:r>
+        <w:rPr>
+          <w:b w:val="0"/>
+          <w:bCs w:val="0"/>
+          <w:sz w:val="22"/>
+          <w:szCs w:val="22"/>
+        </w:rPr>
+        <w:t xml:space="preserve">= 1 &amp;&amp; </w:t>
+      </w:r>
+      <w:proofErr w:type="gramStart"/>
+      <w:r>
+        <w:rPr>
+          <w:b w:val="0"/>
+          <w:bCs w:val="0"/>
+          <w:sz w:val="22"/>
+          <w:szCs w:val="22"/>
+        </w:rPr>
+        <w:t>result !</w:t>
+      </w:r>
+      <w:proofErr w:type="gramEnd"/>
+      <w:r>
+        <w:rPr>
+          <w:b w:val="0"/>
+          <w:bCs w:val="0"/>
+          <w:sz w:val="22"/>
+          <w:szCs w:val="22"/>
+        </w:rPr>
+        <w:t xml:space="preserve">= </w:t>
+      </w:r>
+      <w:proofErr w:type="gramStart"/>
+      <w:r>
+        <w:rPr>
+          <w:b w:val="0"/>
+          <w:bCs w:val="0"/>
+          <w:sz w:val="22"/>
+          <w:szCs w:val="22"/>
+        </w:rPr>
+        <w:t>4){</w:t>
+      </w:r>
+      <w:proofErr w:type="gramEnd"/>
+    </w:p>
+    <w:p>
+      <w:pPr>
+        <w:pStyle w:val="Normal"/>
+        <w:rPr>
+          <w:b w:val="0"/>
+          <w:bCs w:val="0"/>
+          <w:sz w:val="22"/>
+          <w:szCs w:val="22"/>
+        </w:rPr>
+      </w:pPr>
+      <w:r>
+        <w:rPr>
+          <w:b w:val="0"/>
+          <w:bCs w:val="0"/>
+          <w:sz w:val="22"/>
+          <w:szCs w:val="22"/>
+        </w:rPr>
+        <w:t xml:space="preserve">        result = </w:t>
+      </w:r>
+      <w:proofErr w:type="spellStart"/>
+      <w:r>
+        <w:rPr>
+          <w:b w:val="0"/>
+          <w:bCs w:val="0"/>
+          <w:sz w:val="22"/>
+          <w:szCs w:val="22"/>
+        </w:rPr>
+        <w:t>sum_sq_digits</w:t>
+      </w:r>
+      <w:proofErr w:type="spellEnd"/>
+      <w:r>
+        <w:rPr>
+          <w:b w:val="0"/>
+          <w:bCs w:val="0"/>
+          <w:sz w:val="22"/>
+          <w:szCs w:val="22"/>
+        </w:rPr>
+        <w:t>(result);</w:t>
+      </w:r>
+    </w:p>
+    <w:p>
+      <w:pPr>
+        <w:pStyle w:val="Normal"/>
+        <w:rPr>
+          <w:b w:val="0"/>
+          <w:bCs w:val="0"/>
+          <w:sz w:val="22"/>
+          <w:szCs w:val="22"/>
+        </w:rPr>
+      </w:pPr>
+      <w:r>
+        <w:rPr>
+          <w:b w:val="0"/>
+          <w:bCs w:val="0"/>
+          <w:sz w:val="22"/>
+          <w:szCs w:val="22"/>
+        </w:rPr>
+        <w:t xml:space="preserve">        }</w:t>
+      </w:r>
+    </w:p>
+    <w:p>
+      <w:pPr>
+        <w:pStyle w:val="Normal"/>
+        <w:rPr>
+          <w:b w:val="0"/>
+          <w:bCs w:val="0"/>
+          <w:sz w:val="22"/>
+          <w:szCs w:val="22"/>
+        </w:rPr>
+      </w:pPr>
+      <w:r>
+        <w:rPr>
+          <w:b w:val="0"/>
+          <w:bCs w:val="0"/>
+          <w:sz w:val="22"/>
+          <w:szCs w:val="22"/>
+        </w:rPr>
+        <w:t xml:space="preserve">    //happy numbers end with 1</w:t>
+      </w:r>
+    </w:p>
+    <w:p>
+      <w:pPr>
+        <w:pStyle w:val="Normal"/>
+        <w:rPr>
+          <w:b w:val="0"/>
+          <w:bCs w:val="0"/>
+          <w:sz w:val="22"/>
+          <w:szCs w:val="22"/>
+        </w:rPr>
+      </w:pPr>
+      <w:r>
+        <w:rPr>
+          <w:b w:val="0"/>
+          <w:bCs w:val="0"/>
+          <w:sz w:val="22"/>
+          <w:szCs w:val="22"/>
+        </w:rPr>
+        <w:t xml:space="preserve">    if(result==1)</w:t>
+      </w:r>
+    </w:p>
+    <w:p>
+      <w:pPr>
+        <w:pStyle w:val="Normal"/>
+        <w:rPr>
+          <w:b w:val="0"/>
+          <w:bCs w:val="0"/>
+          <w:sz w:val="22"/>
+          <w:szCs w:val="22"/>
+        </w:rPr>
+      </w:pPr>
+      <w:r>
+        <w:rPr>
+          <w:b w:val="0"/>
+          <w:bCs w:val="0"/>
+          <w:sz w:val="22"/>
+          <w:szCs w:val="22"/>
+        </w:rPr>
+        <w:t xml:space="preserve">        </w:t>
+      </w:r>
+      <w:proofErr w:type="spellStart"/>
+      <w:r>
+        <w:rPr>
+          <w:b w:val="0"/>
+          <w:bCs w:val="0"/>
+          <w:sz w:val="22"/>
+          <w:szCs w:val="22"/>
+        </w:rPr>
+        <w:t>System.out.println</w:t>
+      </w:r>
+      <w:proofErr w:type="spellEnd"/>
+      <w:r>
+        <w:rPr>
+          <w:b w:val="0"/>
+          <w:bCs w:val="0"/>
+          <w:sz w:val="22"/>
+          <w:szCs w:val="22"/>
+        </w:rPr>
+        <w:t>("Happy number");</w:t>
+      </w:r>
+    </w:p>
+    <w:p>
+      <w:pPr>
+        <w:pStyle w:val="Normal"/>
+        <w:rPr>
+          <w:b w:val="0"/>
+          <w:bCs w:val="0"/>
+          <w:sz w:val="22"/>
+          <w:szCs w:val="22"/>
+        </w:rPr>
+      </w:pPr>
+      <w:r>
+        <w:rPr>
+          <w:b w:val="0"/>
+          <w:bCs w:val="0"/>
+          <w:sz w:val="22"/>
+          <w:szCs w:val="22"/>
+        </w:rPr>
+        <w:t xml:space="preserve">    else if(result==4)</w:t>
+      </w:r>
+    </w:p>
+    <w:p>
+      <w:pPr>
+        <w:pStyle w:val="Normal"/>
+        <w:rPr>
+          <w:b w:val="0"/>
+          <w:bCs w:val="0"/>
+          <w:sz w:val="22"/>
+          <w:szCs w:val="22"/>
+        </w:rPr>
+      </w:pPr>
+      <w:r>
+        <w:rPr>
+          <w:b w:val="0"/>
+          <w:bCs w:val="0"/>
+          <w:sz w:val="22"/>
+          <w:szCs w:val="22"/>
+        </w:rPr>
+        <w:t xml:space="preserve">        </w:t>
+      </w:r>
+      <w:proofErr w:type="spellStart"/>
+      <w:r>
+        <w:rPr>
+          <w:b w:val="0"/>
+          <w:bCs w:val="0"/>
+          <w:sz w:val="22"/>
+          <w:szCs w:val="22"/>
+        </w:rPr>
+        <w:t>System.out.println</w:t>
+      </w:r>
+      <w:proofErr w:type="spellEnd"/>
+      <w:r>
+        <w:rPr>
+          <w:b w:val="0"/>
+          <w:bCs w:val="0"/>
+          <w:sz w:val="22"/>
+          <w:szCs w:val="22"/>
+        </w:rPr>
+        <w:t>("Not a happy number");</w:t>
+      </w:r>
+    </w:p>
+    <w:p>
+      <w:pPr>
+        <w:pStyle w:val="Normal"/>
+        <w:rPr>
+          <w:b w:val="0"/>
+          <w:bCs w:val="0"/>
+          <w:sz w:val="22"/>
+          <w:szCs w:val="22"/>
+        </w:rPr>
+      </w:pPr>
+      <w:r>
+        <w:rPr>
+          <w:b w:val="0"/>
+          <w:bCs w:val="0"/>
+          <w:sz w:val="22"/>
+          <w:szCs w:val="22"/>
+        </w:rPr>
+        <w:t>}</w:t>
+      </w:r>
+    </w:p>
+    <w:p>
+      <w:pPr>
+        <w:pStyle w:val="Normal"/>
+        <w:rPr>
+          <w:b w:val="0"/>
+          <w:bCs w:val="0"/>
+          <w:sz w:val="22"/>
+          <w:szCs w:val="22"/>
+        </w:rPr>
+      </w:pPr>
+      <w:r>
+        <w:rPr>
+          <w:b w:val="0"/>
+          <w:bCs w:val="0"/>
+          <w:sz w:val="22"/>
+          <w:szCs w:val="22"/>
+        </w:rPr>
+        <w:t xml:space="preserve"> </w:t>
+      </w:r>
+    </w:p>
+    <w:p>
+      <w:pPr>
+        <w:pStyle w:val="Normal"/>
+        <w:rPr>
+          <w:b w:val="0"/>
+          <w:bCs w:val="0"/>
+          <w:sz w:val="22"/>
+          <w:szCs w:val="22"/>
+        </w:rPr>
+      </w:pPr>
+      <w:r>
+        <w:rPr>
+          <w:b w:val="0"/>
+          <w:bCs w:val="0"/>
+          <w:sz w:val="22"/>
+          <w:szCs w:val="22"/>
+        </w:rPr>
+        <w:t xml:space="preserve">public static void </w:t>
+      </w:r>
+      <w:proofErr w:type="gramStart"/>
+      <w:r>
+        <w:rPr>
+          <w:b w:val="0"/>
+          <w:bCs w:val="0"/>
+          <w:sz w:val="22"/>
+          <w:szCs w:val="22"/>
+        </w:rPr>
+        <w:t>main(</w:t>
+      </w:r>
+      <w:r>
+        <w:rPr>
+          <w:b w:val="0"/>
+          <w:bCs w:val="0"/>
+          <w:sz w:val="22"/>
+          <w:szCs w:val="22"/>
+        </w:rPr>
+        <w:t>){</w:t>
+      </w:r>
+      <w:proofErr w:type="gramEnd"/>
+    </w:p>
+    <w:p>
+      <w:pPr>
+        <w:pStyle w:val="Normal"/>
+        <w:rPr>
+          <w:b w:val="0"/>
+          <w:bCs w:val="0"/>
+          <w:sz w:val="22"/>
+          <w:szCs w:val="22"/>
+        </w:rPr>
+      </w:pPr>
+      <w:r>
+        <w:rPr>
+          <w:b w:val="0"/>
+          <w:bCs w:val="0"/>
+          <w:sz w:val="22"/>
+          <w:szCs w:val="22"/>
+        </w:rPr>
+        <w:t xml:space="preserve">    Scanner </w:t>
+      </w:r>
+      <w:proofErr w:type="spellStart"/>
+      <w:r>
+        <w:rPr>
+          <w:b w:val="0"/>
+          <w:bCs w:val="0"/>
+          <w:sz w:val="22"/>
+          <w:szCs w:val="22"/>
+        </w:rPr>
+        <w:t>nrt</w:t>
+      </w:r>
+      <w:proofErr w:type="spellEnd"/>
+      <w:r>
+        <w:rPr>
+          <w:b w:val="0"/>
+          <w:bCs w:val="0"/>
+          <w:sz w:val="22"/>
+          <w:szCs w:val="22"/>
+        </w:rPr>
+        <w:t xml:space="preserve">=new </w:t>
+      </w:r>
+      <w:proofErr w:type="gramStart"/>
+      <w:r>
+        <w:rPr>
+          <w:b w:val="0"/>
+          <w:bCs w:val="0"/>
+          <w:sz w:val="22"/>
+          <w:szCs w:val="22"/>
+        </w:rPr>
+        <w:t>Scanner(</w:t>
+      </w:r>
+      <w:proofErr w:type="gramEnd"/>
+      <w:r>
+        <w:rPr>
+          <w:b w:val="0"/>
+          <w:bCs w:val="0"/>
+          <w:sz w:val="22"/>
+          <w:szCs w:val="22"/>
+        </w:rPr>
+        <w:t>System.in);</w:t>
+      </w:r>
+    </w:p>
+    <w:p>
+      <w:pPr>
+        <w:pStyle w:val="Normal"/>
+        <w:rPr>
+          <w:b w:val="0"/>
+          <w:bCs w:val="0"/>
+          <w:sz w:val="22"/>
+          <w:szCs w:val="22"/>
+        </w:rPr>
+      </w:pPr>
+      <w:r>
+        <w:rPr>
+          <w:b w:val="0"/>
+          <w:bCs w:val="0"/>
+          <w:sz w:val="22"/>
+          <w:szCs w:val="22"/>
+        </w:rPr>
+        <w:t xml:space="preserve">    </w:t>
+      </w:r>
+      <w:proofErr w:type="spellStart"/>
+      <w:r>
+        <w:rPr>
+          <w:b w:val="0"/>
+          <w:bCs w:val="0"/>
+          <w:sz w:val="22"/>
+          <w:szCs w:val="22"/>
+        </w:rPr>
+        <w:t>System.out.println</w:t>
+      </w:r>
+      <w:proofErr w:type="spellEnd"/>
+      <w:r>
+        <w:rPr>
+          <w:b w:val="0"/>
+          <w:bCs w:val="0"/>
+          <w:sz w:val="22"/>
+          <w:szCs w:val="22"/>
+        </w:rPr>
+        <w:t>("enter a number");</w:t>
+      </w:r>
+    </w:p>
+    <w:p>
+      <w:pPr>
+        <w:pStyle w:val="Normal"/>
+        <w:rPr>
+          <w:b w:val="0"/>
+          <w:bCs w:val="0"/>
+          <w:sz w:val="22"/>
+          <w:szCs w:val="22"/>
+        </w:rPr>
+      </w:pPr>
+      <w:r>
+        <w:rPr>
+          <w:b w:val="0"/>
+          <w:bCs w:val="0"/>
+          <w:sz w:val="22"/>
+          <w:szCs w:val="22"/>
+        </w:rPr>
+        <w:t xml:space="preserve">    int user=</w:t>
+      </w:r>
+      <w:proofErr w:type="spellStart"/>
+      <w:r>
+        <w:rPr>
+          <w:b w:val="0"/>
+          <w:bCs w:val="0"/>
+          <w:sz w:val="22"/>
+          <w:szCs w:val="22"/>
+        </w:rPr>
+        <w:t>nrt.nextInt</w:t>
+      </w:r>
+      <w:proofErr w:type="spellEnd"/>
+      <w:r>
+        <w:rPr>
+          <w:b w:val="0"/>
+          <w:bCs w:val="0"/>
+          <w:sz w:val="22"/>
+          <w:szCs w:val="22"/>
+        </w:rPr>
+        <w:t>();</w:t>
+      </w:r>
+    </w:p>
+    <w:p>
+      <w:pPr>
+        <w:pStyle w:val="Normal"/>
+        <w:rPr>
+          <w:b w:val="0"/>
+          <w:bCs w:val="0"/>
+          <w:sz w:val="22"/>
+          <w:szCs w:val="22"/>
+        </w:rPr>
+      </w:pPr>
+      <w:r>
+        <w:rPr>
+          <w:b w:val="0"/>
+          <w:bCs w:val="0"/>
+          <w:sz w:val="22"/>
+          <w:szCs w:val="22"/>
+        </w:rPr>
+        <w:t xml:space="preserve">    Happy H=new </w:t>
+      </w:r>
+      <w:proofErr w:type="gramStart"/>
+      <w:r>
+        <w:rPr>
+          <w:b w:val="0"/>
+          <w:bCs w:val="0"/>
+          <w:sz w:val="22"/>
+          <w:szCs w:val="22"/>
+        </w:rPr>
+        <w:t>Happy(</w:t>
+      </w:r>
+      <w:proofErr w:type="gramEnd"/>
+      <w:r>
+        <w:rPr>
+          <w:b w:val="0"/>
+          <w:bCs w:val="0"/>
+          <w:sz w:val="22"/>
+          <w:szCs w:val="22"/>
+        </w:rPr>
+        <w:t>);</w:t>
+      </w:r>
+    </w:p>
+    <w:p>
+      <w:pPr>
+        <w:pStyle w:val="Normal"/>
+        <w:rPr>
+          <w:b w:val="0"/>
+          <w:bCs w:val="0"/>
+          <w:sz w:val="22"/>
+          <w:szCs w:val="22"/>
+        </w:rPr>
+      </w:pPr>
+      <w:r>
+        <w:rPr>
+          <w:b w:val="0"/>
+          <w:bCs w:val="0"/>
+          <w:sz w:val="22"/>
+          <w:szCs w:val="22"/>
+        </w:rPr>
+        <w:t xml:space="preserve">    </w:t>
+      </w:r>
+      <w:proofErr w:type="spellStart"/>
+      <w:r>
+        <w:rPr>
+          <w:b w:val="0"/>
+          <w:bCs w:val="0"/>
+          <w:sz w:val="22"/>
+          <w:szCs w:val="22"/>
+        </w:rPr>
+        <w:t>H.getnum</w:t>
+      </w:r>
+      <w:proofErr w:type="spellEnd"/>
+      <w:r>
+        <w:rPr>
+          <w:b w:val="0"/>
+          <w:bCs w:val="0"/>
+          <w:sz w:val="22"/>
+          <w:szCs w:val="22"/>
+        </w:rPr>
+        <w:t>(user);</w:t>
+      </w:r>
+    </w:p>
+    <w:p>
+      <w:pPr>
+        <w:pStyle w:val="Normal"/>
+        <w:rPr>
+          <w:b w:val="0"/>
+          <w:bCs w:val="0"/>
+          <w:sz w:val="22"/>
+          <w:szCs w:val="22"/>
+        </w:rPr>
+      </w:pPr>
+      <w:r>
+        <w:rPr>
+          <w:b w:val="0"/>
+          <w:bCs w:val="0"/>
+          <w:sz w:val="22"/>
+          <w:szCs w:val="22"/>
+        </w:rPr>
+        <w:t xml:space="preserve">    </w:t>
+      </w:r>
+      <w:proofErr w:type="spellStart"/>
+      <w:r>
+        <w:rPr>
+          <w:b w:val="0"/>
+          <w:bCs w:val="0"/>
+          <w:sz w:val="22"/>
+          <w:szCs w:val="22"/>
+        </w:rPr>
+        <w:t>H.isHappy</w:t>
+      </w:r>
+      <w:proofErr w:type="spellEnd"/>
+      <w:r>
+        <w:rPr>
+          <w:b w:val="0"/>
+          <w:bCs w:val="0"/>
+          <w:sz w:val="22"/>
+          <w:szCs w:val="22"/>
+        </w:rPr>
+        <w:t>();</w:t>
+      </w:r>
+    </w:p>
+    <w:p>
+      <w:pPr>
+        <w:pStyle w:val="Normal"/>
+        <w:rPr>
+          <w:b w:val="0"/>
+          <w:bCs w:val="0"/>
+          <w:sz w:val="22"/>
+          <w:szCs w:val="22"/>
+        </w:rPr>
+      </w:pPr>
+      <w:r>
+        <w:rPr>
+          <w:b w:val="0"/>
+          <w:bCs w:val="0"/>
+          <w:sz w:val="22"/>
+          <w:szCs w:val="22"/>
+        </w:rPr>
+        <w:t xml:space="preserve">    </w:t>
+      </w:r>
+      <w:proofErr w:type="spellStart"/>
+      <w:r>
+        <w:rPr>
+          <w:b w:val="0"/>
+          <w:bCs w:val="0"/>
+          <w:sz w:val="22"/>
+          <w:szCs w:val="22"/>
+        </w:rPr>
+        <w:t>nrt.close</w:t>
+      </w:r>
+      <w:proofErr w:type="spellEnd"/>
+      <w:r>
+        <w:rPr>
+          <w:b w:val="0"/>
+          <w:bCs w:val="0"/>
+          <w:sz w:val="22"/>
+          <w:szCs w:val="22"/>
+        </w:rPr>
+        <w:t>();</w:t>
+      </w:r>
+    </w:p>
+    <w:p>
+      <w:pPr>
+        <w:pStyle w:val="Normal"/>
+        <w:rPr>
+          <w:b w:val="0"/>
+          <w:bCs w:val="0"/>
+          <w:sz w:val="22"/>
+          <w:szCs w:val="22"/>
+        </w:rPr>
+      </w:pPr>
+      <w:r>
+        <w:rPr>
+          <w:b w:val="0"/>
+          <w:bCs w:val="0"/>
+          <w:sz w:val="22"/>
+          <w:szCs w:val="22"/>
+        </w:rPr>
+        <w:t>}</w:t>
+      </w:r>
+    </w:p>
+    <w:p>
+      <w:pPr>
+        <w:pStyle w:val="Normal"/>
+        <w:rPr>
+          <w:b w:val="0"/>
+          <w:bCs w:val="0"/>
+          <w:sz w:val="22"/>
+          <w:szCs w:val="22"/>
+        </w:rPr>
+      </w:pPr>
+      <w:r>
+        <w:rPr>
+          <w:b w:val="0"/>
+          <w:bCs w:val="0"/>
+          <w:sz w:val="22"/>
+          <w:szCs w:val="22"/>
+        </w:rPr>
+        <w:t xml:space="preserve"> </w:t>
+      </w:r>
+    </w:p>
+    <w:p>
+      <w:pPr>
+        <w:pStyle w:val="Normal"/>
+        <w:rPr>
+          <w:b w:val="0"/>
+          <w:bCs w:val="0"/>
+          <w:sz w:val="22"/>
+          <w:szCs w:val="22"/>
+        </w:rPr>
+      </w:pPr>
+      <w:r>
+        <w:rPr>
+          <w:b w:val="0"/>
+          <w:bCs w:val="0"/>
+          <w:sz w:val="22"/>
+          <w:szCs w:val="22"/>
+        </w:rPr>
+        <w:t>}</w:t>
+      </w:r>
+    </w:p>
+    <w:p>
+      <w:pPr>
+        <w:rPr>
+          <w:b w:val="1"/>
+          <w:bCs w:val="1"/>
           <w:sz w:val="24"/>
           <w:szCs w:val="24"/>
         </w:rPr>
-        <w:t>Variable Description Table</w:t>
-      </w:r>
-    </w:p>
-    <w:p>
-      <w:pPr>
-        <w:rPr>
-          <w:b/>
-          <w:bCs/>
-          <w:sz w:val="24"/>
-          <w:szCs w:val="24"/>
-        </w:rPr>
-      </w:pPr>
-      <w:r>
-        <w:rPr>
-          <w:b/>
-          <w:bCs/>
-          <w:sz w:val="24"/>
-          <w:szCs w:val="24"/>
-        </w:rPr>
-        <w:t>Output</w:t>
-      </w:r>
-    </w:p>
-    <w:p>
-      <w:pPr>
-        <w:rPr>
-          <w:b/>
-          <w:bCs/>
-          <w:sz w:val="24"/>
-          <w:szCs w:val="24"/>
-        </w:rPr>
-      </w:pPr>
-    </w:p>
-    <w:p>
-      <w:pPr>
-        <w:rPr>
-          <w:b/>
-          <w:bCs/>
-          <w:sz w:val="24"/>
-          <w:szCs w:val="24"/>
-        </w:rPr>
-      </w:pPr>
-    </w:p>
-    <w:p>
-      <w:pPr>
-        <w:rPr>
-          <w:b/>
-          <w:bCs/>
-          <w:sz w:val="24"/>
-          <w:szCs w:val="24"/>
-        </w:rPr>
-      </w:pPr>
-      <w:r>
-        <w:rPr>
-          <w:b/>
-          <w:bCs/>
-          <w:sz w:val="24"/>
-          <w:szCs w:val="24"/>
-        </w:rPr>
-        <w:t>Q7)</w:t>
-      </w:r>
-    </w:p>
-    <w:p>
-      <w:r>
-        <w:t>Input a sentence from the user and count the number of times, the words “an” and “and” are present in the sentence. Design a class Frequency using the description given below:</w:t>
-      </w:r>
-    </w:p>
-    <w:p>
-      <w:r>
-        <w:t>Class name</w:t>
-      </w:r>
-      <w:r>
-        <w:tab/>
-      </w:r>
-      <w:r>
-        <w:t>:</w:t>
-      </w:r>
-      <w:r>
-        <w:tab/>
-      </w:r>
-      <w:r>
-        <w:t>Frequency</w:t>
-      </w:r>
-    </w:p>
-    <w:p>
-      <w:r>
-        <w:t>Data Members/ variables :</w:t>
-      </w:r>
-    </w:p>
-    <w:p>
-      <w:r>
-        <w:t>Text</w:t>
-      </w:r>
-      <w:r>
-        <w:tab/>
-      </w:r>
-      <w:r>
-        <w:tab/>
-      </w:r>
-      <w:r>
-        <w:t>:</w:t>
-      </w:r>
-      <w:r>
-        <w:tab/>
-      </w:r>
-      <w:r>
-        <w:t>stores the sentence</w:t>
-      </w:r>
-    </w:p>
-    <w:p>
-      <w:r>
-        <w:t>Countand</w:t>
-      </w:r>
-      <w:r>
-        <w:tab/>
-      </w:r>
-      <w:r>
-        <w:t>:</w:t>
-      </w:r>
-      <w:r>
-        <w:tab/>
-      </w:r>
-      <w:r>
-        <w:t xml:space="preserve"> to store the frequency of the word “and”</w:t>
-      </w:r>
-    </w:p>
-    <w:p>
-      <w:r>
-        <w:t>Countan</w:t>
-      </w:r>
-      <w:r>
-        <w:tab/>
-      </w:r>
-      <w:r>
-        <w:t>:</w:t>
-      </w:r>
-      <w:r>
-        <w:tab/>
-      </w:r>
-      <w:r>
-        <w:t xml:space="preserve"> to store the frequency of the word “an”</w:t>
-      </w:r>
-    </w:p>
-    <w:p>
-      <w:r>
-        <w:t>Len</w:t>
-      </w:r>
-      <w:r>
-        <w:tab/>
-      </w:r>
-      <w:r>
-        <w:tab/>
-      </w:r>
-      <w:r>
-        <w:t>:</w:t>
-      </w:r>
-      <w:r>
-        <w:tab/>
-      </w:r>
-      <w:r>
-        <w:t xml:space="preserve"> stores the length of the string</w:t>
-      </w:r>
-    </w:p>
-    <w:p>
-      <w:r>
-        <w:t>Member functions / methods:</w:t>
-      </w:r>
-    </w:p>
-    <w:p>
-      <w:r>
-        <w:t>Frequency( )</w:t>
-      </w:r>
-      <w:r>
-        <w:tab/>
-      </w:r>
-      <w:r>
-        <w:t xml:space="preserve">  :constructor to initialize the instance variables</w:t>
-      </w:r>
-    </w:p>
-    <w:p>
-      <w:r>
-        <w:t>void accept(String n):to assign n to text,where the value of the parameter n should be in lower case.</w:t>
-      </w:r>
-    </w:p>
-    <w:p>
-      <w:r>
-        <w:t>void checkandfreq( ):to count the frequency of “and”</w:t>
-      </w:r>
-    </w:p>
-    <w:p>
-      <w:r>
-        <w:t>void checkanfreq( )</w:t>
-      </w:r>
-      <w:r>
-        <w:tab/>
-      </w:r>
-      <w:r>
-        <w:t xml:space="preserve">  :to count the frequency of “an”</w:t>
-      </w:r>
-    </w:p>
-    <w:p>
-      <w:r>
-        <w:t>void display( )</w:t>
-      </w:r>
-      <w:r>
-        <w:tab/>
-      </w:r>
-      <w:r>
-        <w:t xml:space="preserve">  :to display the number of”and” and “an” with appropriate messages.</w:t>
-      </w:r>
-    </w:p>
-    <w:p>
-      <w:r>
-        <w:t>Specify the class Frequency giving details of the constructor( ), void accept(String),void checkandfreq(),void checkanfreq( ) and void display( ).Also define the main( ) function to create an object and call methods accordingly to enable the task.</w:t>
-      </w:r>
-    </w:p>
-    <w:p>
-      <w:r>
-        <w:rPr>
-          <w:b/>
-          <w:bCs/>
-          <w:sz w:val="24"/>
-          <w:szCs w:val="24"/>
-        </w:rPr>
-        <w:t>Algorithm</w:t>
-      </w:r>
-    </w:p>
-    <w:p>
-      <w:pPr>
-        <w:rPr>
-          <w:b/>
-          <w:bCs/>
-          <w:sz w:val="24"/>
-          <w:szCs w:val="24"/>
-        </w:rPr>
-      </w:pPr>
-    </w:p>
-    <w:p>
-      <w:r>
-        <w:t>1. START</w:t>
-      </w:r>
-    </w:p>
-    <w:p>
-      <w:r>
-        <w:t>2. Declare class with name Frequency</w:t>
-      </w:r>
-    </w:p>
-    <w:p>
-      <w:r>
-        <w:t>3. Declare variables text(String type) and countand,countan, len(all of int type</w:t>
-      </w:r>
-    </w:p>
-    <w:p>
-      <w:r>
-        <w:t>4. Declare a default constructor and inside set values of text="" and 0 for len,countand,countan</w:t>
-      </w:r>
-    </w:p>
-    <w:p>
-      <w:r>
-        <w:t>5. Declare a accept method to accept the string form user and set text=n</w:t>
-      </w:r>
-    </w:p>
-    <w:p>
-      <w:r>
-        <w:t>6. Declare a checkandfreq method to count the frequency of "and"</w:t>
-      </w:r>
-    </w:p>
-    <w:p>
-      <w:r>
-        <w:t>7. Inside declare and initialise a String array d[]=text.split(" ")</w:t>
-      </w:r>
-    </w:p>
-    <w:p>
-      <w:r>
-        <w:t>8. Run a for each loop and check if tmp.equals("and")</w:t>
-      </w:r>
-    </w:p>
-    <w:p>
-      <w:r>
-        <w:t>9. Declare a checkanfreq method to count the frquency of "an"</w:t>
-      </w:r>
-    </w:p>
-    <w:p>
-      <w:r>
-        <w:t>10. Repeat step 7</w:t>
-      </w:r>
-    </w:p>
-    <w:p>
-      <w:r>
-        <w:t>11. Run a for each loop and check if tmp.equals("an")</w:t>
-      </w:r>
-    </w:p>
-    <w:p>
-      <w:r>
-        <w:t>12. Declare a display method to print the frequencies of "and" and "an"</w:t>
-      </w:r>
-    </w:p>
-    <w:p>
-      <w:r>
-        <w:t xml:space="preserve">13. Declare a main method to take input from user. </w:t>
-      </w:r>
-    </w:p>
-    <w:p>
-      <w:r>
-        <w:t>14. Create a object of Frequency class and call accept method,checkandfreq,</w:t>
-      </w:r>
-    </w:p>
-    <w:p>
-      <w:r>
-        <w:t>checkanfreq,display</w:t>
-      </w:r>
-    </w:p>
-    <w:p>
-      <w:r>
-        <w:t>15. END</w:t>
-      </w:r>
-    </w:p>
-    <w:p>
-      <w:pPr>
-        <w:rPr>
-          <w:b/>
-          <w:bCs/>
-        </w:rPr>
-      </w:pPr>
-      <w:r>
-        <w:rPr>
-          <w:b/>
-          <w:bCs/>
-          <w:sz w:val="24"/>
-          <w:szCs w:val="24"/>
-        </w:rPr>
-        <w:t>Source Code</w:t>
-      </w:r>
-    </w:p>
-    <w:p>
-      <w:r>
-        <w:t>import java.util.Scanner;</w:t>
-      </w:r>
-    </w:p>
-    <w:p>
-      <w:r>
-        <w:t>public class Frequency{</w:t>
-      </w:r>
-    </w:p>
-    <w:p>
-      <w:r>
-        <w:t>String text;</w:t>
-      </w:r>
-    </w:p>
-    <w:p>
-      <w:r>
-        <w:t>int countand,countan,len;</w:t>
-      </w:r>
-    </w:p>
-    <w:p>
-      <w:r>
-        <w:t>Frequency(){</w:t>
-      </w:r>
-    </w:p>
-    <w:p>
-      <w:r>
-        <w:t>text="";</w:t>
-      </w:r>
-    </w:p>
-    <w:p>
-      <w:r>
-        <w:t>countand=0;</w:t>
-      </w:r>
-    </w:p>
-    <w:p>
-      <w:r>
-        <w:t>countan=0;</w:t>
-      </w:r>
-    </w:p>
-    <w:p>
-      <w:r>
-        <w:t>len=0;</w:t>
-      </w:r>
-    </w:p>
-    <w:p>
-      <w:r>
-        <w:t>}</w:t>
-      </w:r>
-    </w:p>
-    <w:p>
-      <w:r>
-        <w:t xml:space="preserve"> void accept(String n){</w:t>
-      </w:r>
-    </w:p>
-    <w:p>
-      <w:r>
-        <w:t>text=(n.trim()).toLowerCase();</w:t>
-      </w:r>
-    </w:p>
-    <w:p>
-      <w:r>
-        <w:t>len=text.length();</w:t>
-      </w:r>
-    </w:p>
-    <w:p>
-      <w:r>
-        <w:t>}</w:t>
-      </w:r>
-    </w:p>
-    <w:p>
-      <w:r>
-        <w:t xml:space="preserve"> void checkandfreq(){</w:t>
-      </w:r>
-    </w:p>
-    <w:p>
-      <w:r>
-        <w:t>String d[]=text.split(" ");</w:t>
-      </w:r>
-    </w:p>
-    <w:p>
-      <w:r>
-        <w:t>for(String tmp:d){</w:t>
-      </w:r>
-    </w:p>
-    <w:p>
-      <w:r>
-        <w:t>if(tmp.equals("and"))</w:t>
-      </w:r>
-    </w:p>
-    <w:p>
-      <w:r>
-        <w:t>countand++;</w:t>
-      </w:r>
-    </w:p>
-    <w:p>
-      <w:r>
-        <w:t>}</w:t>
-      </w:r>
-    </w:p>
-    <w:p>
-      <w:r>
-        <w:t>}</w:t>
-      </w:r>
-    </w:p>
-    <w:p>
-      <w:r>
-        <w:t xml:space="preserve"> void checkanfreq(){</w:t>
-      </w:r>
-    </w:p>
-    <w:p>
-      <w:r>
-        <w:t>String d[]=text.split(" ");</w:t>
-      </w:r>
-    </w:p>
-    <w:p>
-      <w:r>
-        <w:t>for(String tmp:d){</w:t>
-      </w:r>
-    </w:p>
-    <w:p>
-      <w:r>
-        <w:t>if(tmp.equals("an"))</w:t>
-      </w:r>
-    </w:p>
-    <w:p>
-      <w:r>
-        <w:t>countan++;</w:t>
-      </w:r>
-    </w:p>
-    <w:p>
-      <w:r>
-        <w:t>}</w:t>
-      </w:r>
-    </w:p>
-    <w:p>
-      <w:r>
-        <w:t>}</w:t>
-      </w:r>
-    </w:p>
-    <w:p>
-      <w:r>
-        <w:t>void display(){</w:t>
-      </w:r>
-    </w:p>
-    <w:p>
-      <w:r>
-        <w:t>System.out.println("Frequency of and = "+countand+"\n an = "+countan+"\nlength of string = "+(text.length()));</w:t>
-      </w:r>
-    </w:p>
-    <w:p>
-      <w:r>
-        <w:t>}</w:t>
-      </w:r>
-    </w:p>
-    <w:p/>
-    <w:p>
-      <w:r>
-        <w:t>public void main(){</w:t>
-      </w:r>
-    </w:p>
-    <w:p>
-      <w:r>
-        <w:t>Scanner nrt=new Scanner(System.in);</w:t>
-      </w:r>
-    </w:p>
-    <w:p>
-      <w:r>
-        <w:t>System.out.println("enter a sentence");</w:t>
-      </w:r>
-    </w:p>
-    <w:p>
-      <w:r>
-        <w:t>String user=nrt.nextLine();</w:t>
-      </w:r>
-    </w:p>
-    <w:p>
-      <w:r>
-        <w:t>Frequency F=new Frequency();</w:t>
-      </w:r>
-    </w:p>
-    <w:p>
-      <w:r>
-        <w:t>F.accept(user);</w:t>
-      </w:r>
-    </w:p>
-    <w:p>
-      <w:r>
-        <w:t>F.checkandfreq();</w:t>
-      </w:r>
-    </w:p>
-    <w:p>
-      <w:r>
-        <w:t>F.checkanfreq();</w:t>
-      </w:r>
-    </w:p>
-    <w:p>
-      <w:r>
-        <w:t>F.display();</w:t>
-      </w:r>
-    </w:p>
-    <w:p>
-      <w:r>
-        <w:t>nrt.close();</w:t>
-      </w:r>
-    </w:p>
-    <w:p>
-      <w:r>
-        <w:t>}</w:t>
-      </w:r>
-    </w:p>
-    <w:p>
-      <w:r>
-        <w:t>}</w:t>
-      </w:r>
-    </w:p>
-    <w:p/>
-    <w:p/>
-    <w:p/>
-    <w:p/>
-    <w:p/>
-    <w:p>
-      <w:r>
-        <w:rPr>
-          <w:b/>
-          <w:bCs/>
+      </w:pPr>
+      <w:r>
+        <w:rPr>
+          <w:b w:val="1"/>
+          <w:bCs w:val="1"/>
           <w:sz w:val="24"/>
           <w:szCs w:val="24"/>
         </w:rPr>
@@ -7181,44 +8511,48 @@
         <w:tc>
           <w:tcPr>
             <w:tcW w:w="3120" w:type="dxa"/>
+            <w:tcMar/>
           </w:tcPr>
           <w:p>
             <w:pPr>
-              <w:rPr>
-                <w:b/>
-                <w:bCs/>
+              <w:pStyle w:val="Normal"/>
+              <w:rPr>
+                <w:b w:val="1"/>
+                <w:bCs w:val="1"/>
                 <w:sz w:val="24"/>
                 <w:szCs w:val="24"/>
               </w:rPr>
             </w:pPr>
             <w:r>
               <w:rPr>
-                <w:b/>
-                <w:bCs/>
+                <w:b w:val="1"/>
+                <w:bCs w:val="1"/>
                 <w:sz w:val="24"/>
                 <w:szCs w:val="24"/>
               </w:rPr>
-              <w:t>Variable name</w:t>
+              <w:t>Variable Name</w:t>
             </w:r>
           </w:p>
         </w:tc>
         <w:tc>
           <w:tcPr>
             <w:tcW w:w="3120" w:type="dxa"/>
+            <w:tcMar/>
           </w:tcPr>
           <w:p>
             <w:pPr>
-              <w:rPr>
-                <w:b/>
-                <w:bCs/>
+              <w:pStyle w:val="Normal"/>
+              <w:rPr>
+                <w:b w:val="1"/>
+                <w:bCs w:val="1"/>
                 <w:sz w:val="24"/>
                 <w:szCs w:val="24"/>
               </w:rPr>
             </w:pPr>
             <w:r>
               <w:rPr>
-                <w:b/>
-                <w:bCs/>
+                <w:b w:val="1"/>
+                <w:bCs w:val="1"/>
                 <w:sz w:val="24"/>
                 <w:szCs w:val="24"/>
               </w:rPr>
@@ -7229,20 +8563,22 @@
         <w:tc>
           <w:tcPr>
             <w:tcW w:w="3120" w:type="dxa"/>
+            <w:tcMar/>
           </w:tcPr>
           <w:p>
             <w:pPr>
-              <w:rPr>
-                <w:b/>
-                <w:bCs/>
+              <w:pStyle w:val="Normal"/>
+              <w:rPr>
+                <w:b w:val="1"/>
+                <w:bCs w:val="1"/>
                 <w:sz w:val="24"/>
                 <w:szCs w:val="24"/>
               </w:rPr>
             </w:pPr>
             <w:r>
               <w:rPr>
-                <w:b/>
-                <w:bCs/>
+                <w:b w:val="1"/>
+                <w:bCs w:val="1"/>
                 <w:sz w:val="24"/>
                 <w:szCs w:val="24"/>
               </w:rPr>
@@ -7255,72 +8591,78 @@
         <w:tc>
           <w:tcPr>
             <w:tcW w:w="3120" w:type="dxa"/>
+            <w:tcMar/>
           </w:tcPr>
           <w:p>
             <w:pPr>
-              <w:rPr>
-                <w:b/>
-                <w:bCs/>
+              <w:pStyle w:val="Normal"/>
+              <w:rPr>
+                <w:b w:val="1"/>
+                <w:bCs w:val="1"/>
                 <w:sz w:val="24"/>
                 <w:szCs w:val="24"/>
               </w:rPr>
             </w:pPr>
             <w:r>
               <w:rPr>
-                <w:b/>
-                <w:bCs/>
+                <w:b w:val="1"/>
+                <w:bCs w:val="1"/>
                 <w:sz w:val="24"/>
                 <w:szCs w:val="24"/>
               </w:rPr>
-              <w:t>text</w:t>
+              <w:t>n</w:t>
             </w:r>
           </w:p>
         </w:tc>
         <w:tc>
           <w:tcPr>
             <w:tcW w:w="3120" w:type="dxa"/>
+            <w:tcMar/>
           </w:tcPr>
           <w:p>
             <w:pPr>
-              <w:rPr>
-                <w:b/>
-                <w:bCs/>
+              <w:pStyle w:val="Normal"/>
+              <w:rPr>
+                <w:b w:val="1"/>
+                <w:bCs w:val="1"/>
                 <w:sz w:val="24"/>
                 <w:szCs w:val="24"/>
               </w:rPr>
             </w:pPr>
             <w:r>
               <w:rPr>
-                <w:b/>
-                <w:bCs/>
+                <w:b w:val="1"/>
+                <w:bCs w:val="1"/>
                 <w:sz w:val="24"/>
                 <w:szCs w:val="24"/>
               </w:rPr>
-              <w:t>String</w:t>
+              <w:t>int</w:t>
             </w:r>
           </w:p>
         </w:tc>
         <w:tc>
           <w:tcPr>
             <w:tcW w:w="3120" w:type="dxa"/>
+            <w:tcMar/>
           </w:tcPr>
           <w:p>
             <w:pPr>
-              <w:rPr>
-                <w:b/>
-                <w:bCs/>
+              <w:pStyle w:val="Normal"/>
+              <w:rPr>
+                <w:b w:val="1"/>
+                <w:bCs w:val="1"/>
                 <w:sz w:val="24"/>
                 <w:szCs w:val="24"/>
               </w:rPr>
             </w:pPr>
             <w:r>
               <w:rPr>
-                <w:b/>
-                <w:bCs/>
+                <w:b w:val="1"/>
+                <w:bCs w:val="1"/>
                 <w:sz w:val="24"/>
                 <w:szCs w:val="24"/>
               </w:rPr>
-              <w:t>to store user input</w:t>
+              <w:t xml:space="preserve">to store user input </w:t>
             </w:r>
           </w:p>
         </w:tc>
@@ -7329,44 +8671,48 @@
         <w:tc>
           <w:tcPr>
             <w:tcW w:w="3120" w:type="dxa"/>
+            <w:tcMar/>
           </w:tcPr>
           <w:p>
             <w:pPr>
-              <w:rPr>
-                <w:b/>
-                <w:bCs/>
+              <w:pStyle w:val="Normal"/>
+              <w:rPr>
+                <w:b w:val="1"/>
+                <w:bCs w:val="1"/>
                 <w:sz w:val="24"/>
                 <w:szCs w:val="24"/>
               </w:rPr>
             </w:pPr>
             <w:r>
               <w:rPr>
-                <w:b/>
-                <w:bCs/>
+                <w:b w:val="1"/>
+                <w:bCs w:val="1"/>
                 <w:sz w:val="24"/>
                 <w:szCs w:val="24"/>
               </w:rPr>
-              <w:t>len</w:t>
+              <w:t>nn</w:t>
             </w:r>
           </w:p>
         </w:tc>
         <w:tc>
           <w:tcPr>
             <w:tcW w:w="3120" w:type="dxa"/>
+            <w:tcMar/>
           </w:tcPr>
           <w:p>
             <w:pPr>
-              <w:rPr>
-                <w:b/>
-                <w:bCs/>
+              <w:pStyle w:val="Normal"/>
+              <w:rPr>
+                <w:b w:val="1"/>
+                <w:bCs w:val="1"/>
                 <w:sz w:val="24"/>
                 <w:szCs w:val="24"/>
               </w:rPr>
             </w:pPr>
             <w:r>
               <w:rPr>
-                <w:b/>
-                <w:bCs/>
+                <w:b w:val="1"/>
+                <w:bCs w:val="1"/>
                 <w:sz w:val="24"/>
                 <w:szCs w:val="24"/>
               </w:rPr>
@@ -7377,24 +8723,46 @@
         <w:tc>
           <w:tcPr>
             <w:tcW w:w="3120" w:type="dxa"/>
+            <w:tcMar/>
           </w:tcPr>
           <w:p>
             <w:pPr>
-              <w:rPr>
-                <w:b/>
-                <w:bCs/>
+              <w:pStyle w:val="Normal"/>
+              <w:rPr>
+                <w:b w:val="1"/>
+                <w:bCs w:val="1"/>
                 <w:sz w:val="24"/>
                 <w:szCs w:val="24"/>
               </w:rPr>
             </w:pPr>
             <w:r>
               <w:rPr>
-                <w:b/>
-                <w:bCs/>
+                <w:b w:val="1"/>
+                <w:bCs w:val="1"/>
                 <w:sz w:val="24"/>
                 <w:szCs w:val="24"/>
               </w:rPr>
-              <w:t>to store length of text</w:t>
+              <w:t xml:space="preserve">argument for </w:t>
+            </w:r>
+            <w:proofErr w:type="spellStart"/>
+            <w:r>
+              <w:rPr>
+                <w:b w:val="1"/>
+                <w:bCs w:val="1"/>
+                <w:sz w:val="24"/>
+                <w:szCs w:val="24"/>
+              </w:rPr>
+              <w:t>getnum</w:t>
+            </w:r>
+            <w:proofErr w:type="spellEnd"/>
+            <w:r>
+              <w:rPr>
+                <w:b w:val="1"/>
+                <w:bCs w:val="1"/>
+                <w:sz w:val="24"/>
+                <w:szCs w:val="24"/>
+              </w:rPr>
+              <w:t xml:space="preserve"> method</w:t>
             </w:r>
           </w:p>
         </w:tc>
@@ -7403,44 +8771,48 @@
         <w:tc>
           <w:tcPr>
             <w:tcW w:w="3120" w:type="dxa"/>
+            <w:tcMar/>
           </w:tcPr>
           <w:p>
             <w:pPr>
-              <w:rPr>
-                <w:b/>
-                <w:bCs/>
+              <w:pStyle w:val="Normal"/>
+              <w:rPr>
+                <w:b w:val="1"/>
+                <w:bCs w:val="1"/>
                 <w:sz w:val="24"/>
                 <w:szCs w:val="24"/>
               </w:rPr>
             </w:pPr>
             <w:r>
               <w:rPr>
-                <w:b/>
-                <w:bCs/>
+                <w:b w:val="1"/>
+                <w:bCs w:val="1"/>
                 <w:sz w:val="24"/>
                 <w:szCs w:val="24"/>
               </w:rPr>
-              <w:t>countand</w:t>
+              <w:t>x</w:t>
             </w:r>
           </w:p>
         </w:tc>
         <w:tc>
           <w:tcPr>
             <w:tcW w:w="3120" w:type="dxa"/>
+            <w:tcMar/>
           </w:tcPr>
           <w:p>
             <w:pPr>
-              <w:rPr>
-                <w:b/>
-                <w:bCs/>
+              <w:pStyle w:val="Normal"/>
+              <w:rPr>
+                <w:b w:val="1"/>
+                <w:bCs w:val="1"/>
                 <w:sz w:val="24"/>
                 <w:szCs w:val="24"/>
               </w:rPr>
             </w:pPr>
             <w:r>
               <w:rPr>
-                <w:b/>
-                <w:bCs/>
+                <w:b w:val="1"/>
+                <w:bCs w:val="1"/>
                 <w:sz w:val="24"/>
                 <w:szCs w:val="24"/>
               </w:rPr>
@@ -7451,24 +8823,26 @@
         <w:tc>
           <w:tcPr>
             <w:tcW w:w="3120" w:type="dxa"/>
+            <w:tcMar/>
           </w:tcPr>
           <w:p>
             <w:pPr>
-              <w:rPr>
-                <w:b/>
-                <w:bCs/>
+              <w:pStyle w:val="Normal"/>
+              <w:rPr>
+                <w:b w:val="1"/>
+                <w:bCs w:val="1"/>
                 <w:sz w:val="24"/>
                 <w:szCs w:val="24"/>
               </w:rPr>
             </w:pPr>
             <w:r>
               <w:rPr>
-                <w:b/>
-                <w:bCs/>
+                <w:b w:val="1"/>
+                <w:bCs w:val="1"/>
                 <w:sz w:val="24"/>
                 <w:szCs w:val="24"/>
               </w:rPr>
-              <w:t>to store frequency of "and"</w:t>
+              <w:t>argument for sum_sq_digits method</w:t>
             </w:r>
           </w:p>
         </w:tc>
@@ -7477,44 +8851,48 @@
         <w:tc>
           <w:tcPr>
             <w:tcW w:w="3120" w:type="dxa"/>
+            <w:tcMar/>
           </w:tcPr>
           <w:p>
             <w:pPr>
-              <w:rPr>
-                <w:b/>
-                <w:bCs/>
+              <w:pStyle w:val="Normal"/>
+              <w:rPr>
+                <w:b w:val="1"/>
+                <w:bCs w:val="1"/>
                 <w:sz w:val="24"/>
                 <w:szCs w:val="24"/>
               </w:rPr>
             </w:pPr>
             <w:r>
               <w:rPr>
-                <w:b/>
-                <w:bCs/>
+                <w:b w:val="1"/>
+                <w:bCs w:val="1"/>
                 <w:sz w:val="24"/>
                 <w:szCs w:val="24"/>
               </w:rPr>
-              <w:t>countan</w:t>
+              <w:t>copy</w:t>
             </w:r>
           </w:p>
         </w:tc>
         <w:tc>
           <w:tcPr>
             <w:tcW w:w="3120" w:type="dxa"/>
+            <w:tcMar/>
           </w:tcPr>
           <w:p>
             <w:pPr>
-              <w:rPr>
-                <w:b/>
-                <w:bCs/>
+              <w:pStyle w:val="Normal"/>
+              <w:rPr>
+                <w:b w:val="1"/>
+                <w:bCs w:val="1"/>
                 <w:sz w:val="24"/>
                 <w:szCs w:val="24"/>
               </w:rPr>
             </w:pPr>
             <w:r>
               <w:rPr>
-                <w:b/>
-                <w:bCs/>
+                <w:b w:val="1"/>
+                <w:bCs w:val="1"/>
                 <w:sz w:val="24"/>
                 <w:szCs w:val="24"/>
               </w:rPr>
@@ -7525,24 +8903,26 @@
         <w:tc>
           <w:tcPr>
             <w:tcW w:w="3120" w:type="dxa"/>
+            <w:tcMar/>
           </w:tcPr>
           <w:p>
             <w:pPr>
-              <w:rPr>
-                <w:b/>
-                <w:bCs/>
+              <w:pStyle w:val="Normal"/>
+              <w:rPr>
+                <w:b w:val="1"/>
+                <w:bCs w:val="1"/>
                 <w:sz w:val="24"/>
                 <w:szCs w:val="24"/>
               </w:rPr>
             </w:pPr>
             <w:r>
               <w:rPr>
-                <w:b/>
-                <w:bCs/>
+                <w:b w:val="1"/>
+                <w:bCs w:val="1"/>
                 <w:sz w:val="24"/>
                 <w:szCs w:val="24"/>
               </w:rPr>
-              <w:t>to store frequency of "an"</w:t>
+              <w:t>stores a copy of x</w:t>
             </w:r>
           </w:p>
         </w:tc>
@@ -7551,72 +8931,78 @@
         <w:tc>
           <w:tcPr>
             <w:tcW w:w="3120" w:type="dxa"/>
+            <w:tcMar/>
           </w:tcPr>
           <w:p>
             <w:pPr>
-              <w:rPr>
-                <w:b/>
-                <w:bCs/>
+              <w:pStyle w:val="Normal"/>
+              <w:rPr>
+                <w:b w:val="1"/>
+                <w:bCs w:val="1"/>
                 <w:sz w:val="24"/>
                 <w:szCs w:val="24"/>
               </w:rPr>
             </w:pPr>
             <w:r>
               <w:rPr>
-                <w:b/>
-                <w:bCs/>
+                <w:b w:val="1"/>
+                <w:bCs w:val="1"/>
                 <w:sz w:val="24"/>
                 <w:szCs w:val="24"/>
               </w:rPr>
-              <w:t>tmp</w:t>
+              <w:t>sum</w:t>
             </w:r>
           </w:p>
         </w:tc>
         <w:tc>
           <w:tcPr>
             <w:tcW w:w="3120" w:type="dxa"/>
+            <w:tcMar/>
           </w:tcPr>
           <w:p>
             <w:pPr>
-              <w:rPr>
-                <w:b/>
-                <w:bCs/>
+              <w:pStyle w:val="Normal"/>
+              <w:rPr>
+                <w:b w:val="1"/>
+                <w:bCs w:val="1"/>
                 <w:sz w:val="24"/>
                 <w:szCs w:val="24"/>
               </w:rPr>
             </w:pPr>
             <w:r>
               <w:rPr>
-                <w:b/>
-                <w:bCs/>
+                <w:b w:val="1"/>
+                <w:bCs w:val="1"/>
                 <w:sz w:val="24"/>
                 <w:szCs w:val="24"/>
               </w:rPr>
-              <w:t>String</w:t>
+              <w:t xml:space="preserve">int </w:t>
             </w:r>
           </w:p>
         </w:tc>
         <w:tc>
           <w:tcPr>
             <w:tcW w:w="3120" w:type="dxa"/>
+            <w:tcMar/>
           </w:tcPr>
           <w:p>
             <w:pPr>
-              <w:rPr>
-                <w:b/>
-                <w:bCs/>
+              <w:pStyle w:val="Normal"/>
+              <w:rPr>
+                <w:b w:val="1"/>
+                <w:bCs w:val="1"/>
                 <w:sz w:val="24"/>
                 <w:szCs w:val="24"/>
               </w:rPr>
             </w:pPr>
             <w:r>
               <w:rPr>
-                <w:b/>
-                <w:bCs/>
+                <w:b w:val="1"/>
+                <w:bCs w:val="1"/>
                 <w:sz w:val="24"/>
                 <w:szCs w:val="24"/>
               </w:rPr>
-              <w:t>loop variable</w:t>
+              <w:t>stores the sum of squares of x</w:t>
             </w:r>
           </w:p>
         </w:tc>
@@ -7625,64 +9011,79 @@
         <w:tc>
           <w:tcPr>
             <w:tcW w:w="3120" w:type="dxa"/>
+            <w:tcMar/>
           </w:tcPr>
           <w:p>
             <w:pPr>
-              <w:rPr>
-                <w:b/>
-                <w:bCs/>
+              <w:pStyle w:val="Normal"/>
+              <w:rPr>
+                <w:b w:val="1"/>
+                <w:bCs w:val="1"/>
                 <w:sz w:val="24"/>
                 <w:szCs w:val="24"/>
               </w:rPr>
             </w:pPr>
             <w:r>
               <w:rPr>
-                <w:b/>
-                <w:bCs/>
+                <w:b w:val="1"/>
+                <w:bCs w:val="1"/>
                 <w:sz w:val="24"/>
                 <w:szCs w:val="24"/>
               </w:rPr>
-              <w:t>F</w:t>
+              <w:t>result</w:t>
             </w:r>
           </w:p>
         </w:tc>
         <w:tc>
           <w:tcPr>
             <w:tcW w:w="3120" w:type="dxa"/>
+            <w:tcMar/>
           </w:tcPr>
           <w:p>
             <w:pPr>
-              <w:rPr>
-                <w:b/>
-                <w:bCs/>
+              <w:pStyle w:val="Normal"/>
+              <w:rPr>
+                <w:b w:val="1"/>
+                <w:bCs w:val="1"/>
                 <w:sz w:val="24"/>
                 <w:szCs w:val="24"/>
               </w:rPr>
             </w:pPr>
             <w:r>
               <w:rPr>
-                <w:b/>
-                <w:bCs/>
+                <w:b w:val="1"/>
+                <w:bCs w:val="1"/>
                 <w:sz w:val="24"/>
                 <w:szCs w:val="24"/>
               </w:rPr>
-              <w:t>class object</w:t>
+              <w:t>int</w:t>
             </w:r>
           </w:p>
         </w:tc>
         <w:tc>
           <w:tcPr>
             <w:tcW w:w="3120" w:type="dxa"/>
+            <w:tcMar/>
           </w:tcPr>
           <w:p>
             <w:pPr>
-              <w:rPr>
-                <w:b/>
-                <w:bCs/>
+              <w:pStyle w:val="Normal"/>
+              <w:rPr>
+                <w:b w:val="1"/>
+                <w:bCs w:val="1"/>
                 <w:sz w:val="24"/>
                 <w:szCs w:val="24"/>
               </w:rPr>
             </w:pPr>
+            <w:r>
+              <w:rPr>
+                <w:b w:val="1"/>
+                <w:bCs w:val="1"/>
+                <w:sz w:val="24"/>
+                <w:szCs w:val="24"/>
+              </w:rPr>
+              <w:t>stores value of n</w:t>
+            </w:r>
           </w:p>
         </w:tc>
       </w:tr>
@@ -7690,68 +9091,1323 @@
         <w:tc>
           <w:tcPr>
             <w:tcW w:w="3120" w:type="dxa"/>
+            <w:tcMar/>
           </w:tcPr>
           <w:p>
             <w:pPr>
-              <w:rPr>
-                <w:b/>
-                <w:bCs/>
+              <w:pStyle w:val="Normal"/>
+              <w:rPr>
+                <w:b w:val="1"/>
+                <w:bCs w:val="1"/>
                 <w:sz w:val="24"/>
                 <w:szCs w:val="24"/>
               </w:rPr>
             </w:pPr>
             <w:r>
               <w:rPr>
-                <w:b/>
-                <w:bCs/>
+                <w:b w:val="1"/>
+                <w:bCs w:val="1"/>
                 <w:sz w:val="24"/>
                 <w:szCs w:val="24"/>
               </w:rPr>
-              <w:t>d</w:t>
+              <w:t>user</w:t>
             </w:r>
           </w:p>
         </w:tc>
         <w:tc>
           <w:tcPr>
             <w:tcW w:w="3120" w:type="dxa"/>
+            <w:tcMar/>
           </w:tcPr>
           <w:p>
             <w:pPr>
-              <w:rPr>
-                <w:b/>
-                <w:bCs/>
+              <w:pStyle w:val="Normal"/>
+              <w:rPr>
+                <w:b w:val="1"/>
+                <w:bCs w:val="1"/>
                 <w:sz w:val="24"/>
                 <w:szCs w:val="24"/>
               </w:rPr>
             </w:pPr>
             <w:r>
               <w:rPr>
-                <w:b/>
-                <w:bCs/>
+                <w:b w:val="1"/>
+                <w:bCs w:val="1"/>
                 <w:sz w:val="24"/>
                 <w:szCs w:val="24"/>
               </w:rPr>
-              <w:t>String array</w:t>
+              <w:t xml:space="preserve">int </w:t>
             </w:r>
           </w:p>
         </w:tc>
         <w:tc>
           <w:tcPr>
             <w:tcW w:w="3120" w:type="dxa"/>
+            <w:tcMar/>
           </w:tcPr>
           <w:p>
             <w:pPr>
-              <w:rPr>
-                <w:b/>
-                <w:bCs/>
+              <w:pStyle w:val="Normal"/>
+              <w:rPr>
+                <w:b w:val="1"/>
+                <w:bCs w:val="1"/>
                 <w:sz w:val="24"/>
                 <w:szCs w:val="24"/>
               </w:rPr>
             </w:pPr>
             <w:r>
               <w:rPr>
-                <w:b/>
-                <w:bCs/>
+                <w:b w:val="1"/>
+                <w:bCs w:val="1"/>
+                <w:sz w:val="24"/>
+                <w:szCs w:val="24"/>
+              </w:rPr>
+              <w:t>stores user input and is required for passing as argument to getnum method</w:t>
+            </w:r>
+          </w:p>
+        </w:tc>
+      </w:tr>
+    </w:tbl>
+    <w:p>
+      <w:pPr>
+        <w:pStyle w:val="Normal"/>
+        <w:rPr>
+          <w:b w:val="1"/>
+          <w:bCs w:val="1"/>
+          <w:sz w:val="24"/>
+          <w:szCs w:val="24"/>
+        </w:rPr>
+      </w:pPr>
+    </w:p>
+    <w:p>
+      <w:pPr>
+        <w:rPr>
+          <w:b w:val="1"/>
+          <w:bCs w:val="1"/>
+          <w:sz w:val="24"/>
+          <w:szCs w:val="24"/>
+        </w:rPr>
+      </w:pPr>
+      <w:r>
+        <w:rPr>
+          <w:b w:val="1"/>
+          <w:bCs w:val="1"/>
+          <w:sz w:val="24"/>
+          <w:szCs w:val="24"/>
+        </w:rPr>
+        <w:t>Output</w:t>
+      </w:r>
+    </w:p>
+    <w:p>
+      <w:pPr>
+        <w:pStyle w:val="Normal"/>
+      </w:pPr>
+      <w:r>
+        <w:drawing>
+          <wp:inline wp14:editId="5B56EBE7" wp14:anchorId="45F9774F">
+            <wp:extent cx="4171950" cy="2404582"/>
+            <wp:effectExtent l="0" t="0" r="0" b="0"/>
+            <wp:docPr id="1396827543" name="" title=""/>
+            <wp:cNvGraphicFramePr>
+              <a:graphicFrameLocks noChangeAspect="1"/>
+            </wp:cNvGraphicFramePr>
+            <a:graphic>
+              <a:graphicData uri="http://schemas.openxmlformats.org/drawingml/2006/picture">
+                <pic:pic>
+                  <pic:nvPicPr>
+                    <pic:cNvPr id="0" name=""/>
+                    <pic:cNvPicPr/>
+                  </pic:nvPicPr>
+                  <pic:blipFill>
+                    <a:blip r:embed="R668cbd72bcb74aac">
+                      <a:extLst>
+                        <a:ext xmlns:a="http://schemas.openxmlformats.org/drawingml/2006/main" uri="{28A0092B-C50C-407E-A947-70E740481C1C}">
+                          <a14:useLocalDpi val="0"/>
+                        </a:ext>
+                      </a:extLst>
+                    </a:blip>
+                    <a:stretch>
+                      <a:fillRect/>
+                    </a:stretch>
+                  </pic:blipFill>
+                  <pic:spPr>
+                    <a:xfrm>
+                      <a:off x="0" y="0"/>
+                      <a:ext cx="4171950" cy="2404582"/>
+                    </a:xfrm>
+                    <a:prstGeom prst="rect">
+                      <a:avLst/>
+                    </a:prstGeom>
+                  </pic:spPr>
+                </pic:pic>
+              </a:graphicData>
+            </a:graphic>
+          </wp:inline>
+        </w:drawing>
+      </w:r>
+    </w:p>
+    <w:p>
+      <w:pPr>
+        <w:rPr>
+          <w:b/>
+          <w:bCs/>
+          <w:sz w:val="24"/>
+          <w:szCs w:val="24"/>
+        </w:rPr>
+      </w:pPr>
+    </w:p>
+    <w:p>
+      <w:pPr>
+        <w:rPr>
+          <w:b/>
+          <w:bCs/>
+          <w:sz w:val="24"/>
+          <w:szCs w:val="24"/>
+        </w:rPr>
+      </w:pPr>
+    </w:p>
+    <w:p>
+      <w:pPr>
+        <w:rPr>
+          <w:b/>
+          <w:bCs/>
+          <w:sz w:val="24"/>
+          <w:szCs w:val="24"/>
+        </w:rPr>
+      </w:pPr>
+      <w:r>
+        <w:rPr>
+          <w:b/>
+          <w:bCs/>
+          <w:sz w:val="24"/>
+          <w:szCs w:val="24"/>
+        </w:rPr>
+        <w:t>Q7)</w:t>
+      </w:r>
+    </w:p>
+    <w:p>
+      <w:r>
+        <w:t>Input a sentence from the user and count the number of times, the words “an” and “and” are present in the sentence. Design a class Frequency using the description given below:</w:t>
+      </w:r>
+    </w:p>
+    <w:p>
+      <w:r>
+        <w:t>Class name</w:t>
+      </w:r>
+      <w:r>
+        <w:tab/>
+      </w:r>
+      <w:r>
+        <w:t>:</w:t>
+      </w:r>
+      <w:r>
+        <w:tab/>
+      </w:r>
+      <w:r>
+        <w:t>Frequency</w:t>
+      </w:r>
+    </w:p>
+    <w:p>
+      <w:r>
+        <w:t>Data Members/ variables :</w:t>
+      </w:r>
+    </w:p>
+    <w:p>
+      <w:r>
+        <w:t>Text</w:t>
+      </w:r>
+      <w:r>
+        <w:tab/>
+      </w:r>
+      <w:r>
+        <w:tab/>
+      </w:r>
+      <w:r>
+        <w:t>:</w:t>
+      </w:r>
+      <w:r>
+        <w:tab/>
+      </w:r>
+      <w:r>
+        <w:t>stores the sentence</w:t>
+      </w:r>
+    </w:p>
+    <w:p>
+      <w:r>
+        <w:t>Countand</w:t>
+      </w:r>
+      <w:r>
+        <w:tab/>
+      </w:r>
+      <w:r>
+        <w:t>:</w:t>
+      </w:r>
+      <w:r>
+        <w:tab/>
+      </w:r>
+      <w:r>
+        <w:t xml:space="preserve"> to store the frequency of the word “and”</w:t>
+      </w:r>
+    </w:p>
+    <w:p>
+      <w:r>
+        <w:t>Countan</w:t>
+      </w:r>
+      <w:r>
+        <w:tab/>
+      </w:r>
+      <w:r>
+        <w:t>:</w:t>
+      </w:r>
+      <w:r>
+        <w:tab/>
+      </w:r>
+      <w:r>
+        <w:t xml:space="preserve"> to store the frequency of the word “an”</w:t>
+      </w:r>
+    </w:p>
+    <w:p>
+      <w:r>
+        <w:t>Len</w:t>
+      </w:r>
+      <w:r>
+        <w:tab/>
+      </w:r>
+      <w:r>
+        <w:tab/>
+      </w:r>
+      <w:r>
+        <w:t>:</w:t>
+      </w:r>
+      <w:r>
+        <w:tab/>
+      </w:r>
+      <w:r>
+        <w:t xml:space="preserve"> stores the length of the string</w:t>
+      </w:r>
+    </w:p>
+    <w:p>
+      <w:r>
+        <w:t>Member functions / methods:</w:t>
+      </w:r>
+    </w:p>
+    <w:p>
+      <w:r>
+        <w:t>Frequency( )</w:t>
+      </w:r>
+      <w:r>
+        <w:tab/>
+      </w:r>
+      <w:r>
+        <w:t xml:space="preserve">  :constructor to initialize the instance variables</w:t>
+      </w:r>
+    </w:p>
+    <w:p>
+      <w:r>
+        <w:t>void accept(String n):to assign n to text,where the value of the parameter n should be in lower case.</w:t>
+      </w:r>
+    </w:p>
+    <w:p>
+      <w:r>
+        <w:t>void checkandfreq( ):to count the frequency of “and”</w:t>
+      </w:r>
+    </w:p>
+    <w:p>
+      <w:r>
+        <w:t>void checkanfreq( )</w:t>
+      </w:r>
+      <w:r>
+        <w:tab/>
+      </w:r>
+      <w:r>
+        <w:t xml:space="preserve">  :to count the frequency of “an”</w:t>
+      </w:r>
+    </w:p>
+    <w:p>
+      <w:r>
+        <w:t>void display( )</w:t>
+      </w:r>
+      <w:r>
+        <w:tab/>
+      </w:r>
+      <w:r>
+        <w:t xml:space="preserve">  :to display the number of”and” and “an” with appropriate messages.</w:t>
+      </w:r>
+    </w:p>
+    <w:p>
+      <w:r>
+        <w:t>Specify the class Frequency giving details of the constructor( ), void accept(String),void checkandfreq(),void checkanfreq( ) and void display( ).Also define the main( ) function to create an object and call methods accordingly to enable the task.</w:t>
+      </w:r>
+    </w:p>
+    <w:p>
+      <w:r>
+        <w:rPr>
+          <w:b/>
+          <w:bCs/>
+          <w:sz w:val="24"/>
+          <w:szCs w:val="24"/>
+        </w:rPr>
+        <w:t>Algorithm</w:t>
+      </w:r>
+    </w:p>
+    <w:p>
+      <w:pPr>
+        <w:rPr>
+          <w:b/>
+          <w:bCs/>
+          <w:sz w:val="24"/>
+          <w:szCs w:val="24"/>
+        </w:rPr>
+      </w:pPr>
+    </w:p>
+    <w:p>
+      <w:r>
+        <w:t>1. START</w:t>
+      </w:r>
+    </w:p>
+    <w:p>
+      <w:r>
+        <w:t>2. Declare class with name Frequency</w:t>
+      </w:r>
+    </w:p>
+    <w:p>
+      <w:r>
+        <w:t>3. Declare variables text(String type) and countand,countan, len(all of int type</w:t>
+      </w:r>
+    </w:p>
+    <w:p>
+      <w:r>
+        <w:t>4. Declare a default constructor and inside set values of text="" and 0 for len,countand,countan</w:t>
+      </w:r>
+    </w:p>
+    <w:p>
+      <w:r>
+        <w:t>5. Declare a accept method to accept the string form user and set text=n</w:t>
+      </w:r>
+    </w:p>
+    <w:p>
+      <w:r>
+        <w:t>6. Declare a checkandfreq method to count the frequency of "and"</w:t>
+      </w:r>
+    </w:p>
+    <w:p>
+      <w:r>
+        <w:t>7. Inside declare and initialise a String array d[]=text.split(" ")</w:t>
+      </w:r>
+    </w:p>
+    <w:p>
+      <w:r>
+        <w:t>8. Run a for each loop and check if tmp.equals("and")</w:t>
+      </w:r>
+    </w:p>
+    <w:p>
+      <w:r>
+        <w:t>9. Declare a checkanfreq method to count the frquency of "an"</w:t>
+      </w:r>
+    </w:p>
+    <w:p>
+      <w:r>
+        <w:t>10. Repeat step 7</w:t>
+      </w:r>
+    </w:p>
+    <w:p>
+      <w:r>
+        <w:t>11. Run a for each loop and check if tmp.equals("an")</w:t>
+      </w:r>
+    </w:p>
+    <w:p>
+      <w:r>
+        <w:t>12. Declare a display method to print the frequencies of "and" and "an"</w:t>
+      </w:r>
+    </w:p>
+    <w:p>
+      <w:r>
+        <w:t xml:space="preserve">13. Declare a main method to take input from user. </w:t>
+      </w:r>
+    </w:p>
+    <w:p>
+      <w:r>
+        <w:t>14. Create a object of Frequency class and call accept method,checkandfreq,</w:t>
+      </w:r>
+    </w:p>
+    <w:p>
+      <w:r>
+        <w:t>checkanfreq,display</w:t>
+      </w:r>
+    </w:p>
+    <w:p>
+      <w:r>
+        <w:t>15. END</w:t>
+      </w:r>
+    </w:p>
+    <w:p>
+      <w:pPr>
+        <w:rPr>
+          <w:b/>
+          <w:bCs/>
+        </w:rPr>
+      </w:pPr>
+      <w:r>
+        <w:rPr>
+          <w:b/>
+          <w:bCs/>
+          <w:sz w:val="24"/>
+          <w:szCs w:val="24"/>
+        </w:rPr>
+        <w:t>Source Code</w:t>
+      </w:r>
+    </w:p>
+    <w:p>
+      <w:r>
+        <w:t>import java.util.Scanner;</w:t>
+      </w:r>
+    </w:p>
+    <w:p>
+      <w:r>
+        <w:t>public class Frequency{</w:t>
+      </w:r>
+    </w:p>
+    <w:p>
+      <w:r>
+        <w:t>String text;</w:t>
+      </w:r>
+    </w:p>
+    <w:p>
+      <w:r>
+        <w:t>int countand,countan,len;</w:t>
+      </w:r>
+    </w:p>
+    <w:p>
+      <w:r>
+        <w:t>Frequency(){</w:t>
+      </w:r>
+    </w:p>
+    <w:p>
+      <w:r>
+        <w:t>text="";</w:t>
+      </w:r>
+    </w:p>
+    <w:p>
+      <w:r>
+        <w:t>countand=0;</w:t>
+      </w:r>
+    </w:p>
+    <w:p>
+      <w:r>
+        <w:t>countan=0;</w:t>
+      </w:r>
+    </w:p>
+    <w:p>
+      <w:r>
+        <w:t>len=0;</w:t>
+      </w:r>
+    </w:p>
+    <w:p>
+      <w:r>
+        <w:t>}</w:t>
+      </w:r>
+    </w:p>
+    <w:p>
+      <w:r>
+        <w:t xml:space="preserve"> void accept(String n){</w:t>
+      </w:r>
+    </w:p>
+    <w:p>
+      <w:r>
+        <w:t>text=(n.trim()).toLowerCase();</w:t>
+      </w:r>
+    </w:p>
+    <w:p>
+      <w:r>
+        <w:t>len=text.length();</w:t>
+      </w:r>
+    </w:p>
+    <w:p>
+      <w:r>
+        <w:t>}</w:t>
+      </w:r>
+    </w:p>
+    <w:p>
+      <w:r>
+        <w:t xml:space="preserve"> void checkandfreq(){</w:t>
+      </w:r>
+    </w:p>
+    <w:p>
+      <w:r>
+        <w:t>String d[]=text.split(" ");</w:t>
+      </w:r>
+    </w:p>
+    <w:p>
+      <w:r>
+        <w:t>for(String tmp:d){</w:t>
+      </w:r>
+    </w:p>
+    <w:p>
+      <w:r>
+        <w:t>if(tmp.equals("and"))</w:t>
+      </w:r>
+    </w:p>
+    <w:p>
+      <w:r>
+        <w:t>countand++;</w:t>
+      </w:r>
+    </w:p>
+    <w:p>
+      <w:r>
+        <w:t>}</w:t>
+      </w:r>
+    </w:p>
+    <w:p>
+      <w:r>
+        <w:t>}</w:t>
+      </w:r>
+    </w:p>
+    <w:p>
+      <w:r>
+        <w:t xml:space="preserve"> void checkanfreq(){</w:t>
+      </w:r>
+    </w:p>
+    <w:p>
+      <w:r>
+        <w:t>String d[]=text.split(" ");</w:t>
+      </w:r>
+    </w:p>
+    <w:p>
+      <w:r>
+        <w:t>for(String tmp:d){</w:t>
+      </w:r>
+    </w:p>
+    <w:p>
+      <w:r>
+        <w:t>if(tmp.equals("an"))</w:t>
+      </w:r>
+    </w:p>
+    <w:p>
+      <w:r>
+        <w:t>countan++;</w:t>
+      </w:r>
+    </w:p>
+    <w:p>
+      <w:r>
+        <w:t>}</w:t>
+      </w:r>
+    </w:p>
+    <w:p>
+      <w:r>
+        <w:t>}</w:t>
+      </w:r>
+    </w:p>
+    <w:p>
+      <w:r>
+        <w:t>void display(){</w:t>
+      </w:r>
+    </w:p>
+    <w:p>
+      <w:r>
+        <w:t>System.out.println("Frequency of and = "+countand+"\n an = "+countan+"\nlength of string = "+(text.length()));</w:t>
+      </w:r>
+    </w:p>
+    <w:p>
+      <w:r>
+        <w:t>}</w:t>
+      </w:r>
+    </w:p>
+    <w:p/>
+    <w:p>
+      <w:r>
+        <w:t>public void main(){</w:t>
+      </w:r>
+    </w:p>
+    <w:p>
+      <w:r>
+        <w:t>Scanner nrt=new Scanner(System.in);</w:t>
+      </w:r>
+    </w:p>
+    <w:p>
+      <w:r>
+        <w:t>System.out.println("enter a sentence");</w:t>
+      </w:r>
+    </w:p>
+    <w:p>
+      <w:r>
+        <w:t>String user=nrt.nextLine();</w:t>
+      </w:r>
+    </w:p>
+    <w:p>
+      <w:r>
+        <w:t>Frequency F=new Frequency();</w:t>
+      </w:r>
+    </w:p>
+    <w:p>
+      <w:r>
+        <w:t>F.accept(user);</w:t>
+      </w:r>
+    </w:p>
+    <w:p>
+      <w:r>
+        <w:t>F.checkandfreq();</w:t>
+      </w:r>
+    </w:p>
+    <w:p>
+      <w:r>
+        <w:t>F.checkanfreq();</w:t>
+      </w:r>
+    </w:p>
+    <w:p>
+      <w:r>
+        <w:t>F.display();</w:t>
+      </w:r>
+    </w:p>
+    <w:p>
+      <w:r>
+        <w:t>nrt.close();</w:t>
+      </w:r>
+    </w:p>
+    <w:p>
+      <w:r>
+        <w:t>}</w:t>
+      </w:r>
+    </w:p>
+    <w:p>
+      <w:r>
+        <w:t>}</w:t>
+      </w:r>
+    </w:p>
+    <w:p/>
+    <w:p/>
+    <w:p/>
+    <w:p/>
+    <w:p/>
+    <w:p>
+      <w:r>
+        <w:rPr>
+          <w:b/>
+          <w:bCs/>
+          <w:sz w:val="24"/>
+          <w:szCs w:val="24"/>
+        </w:rPr>
+        <w:t>Variable Description Table</w:t>
+      </w:r>
+    </w:p>
+    <w:tbl>
+      <w:tblPr>
+        <w:tblStyle w:val="TableGrid"/>
+        <w:tblW w:w="0" w:type="auto"/>
+        <w:tblLayout w:type="fixed"/>
+        <w:tblLook w:val="06A0" w:firstRow="1" w:lastRow="0" w:firstColumn="1" w:lastColumn="0" w:noHBand="1" w:noVBand="1"/>
+      </w:tblPr>
+      <w:tblGrid>
+        <w:gridCol w:w="3120"/>
+        <w:gridCol w:w="3120"/>
+        <w:gridCol w:w="3120"/>
+      </w:tblGrid>
+      <w:tr>
+        <w:tc>
+          <w:tcPr>
+            <w:tcW w:w="3120" w:type="dxa"/>
+            <w:tcMar/>
+          </w:tcPr>
+          <w:p>
+            <w:pPr>
+              <w:rPr>
+                <w:b w:val="0"/>
+                <w:bCs w:val="0"/>
+                <w:sz w:val="24"/>
+                <w:szCs w:val="24"/>
+              </w:rPr>
+            </w:pPr>
+            <w:r>
+              <w:rPr>
+                <w:b w:val="0"/>
+                <w:bCs w:val="0"/>
+                <w:sz w:val="24"/>
+                <w:szCs w:val="24"/>
+              </w:rPr>
+              <w:t>Variable name</w:t>
+            </w:r>
+          </w:p>
+        </w:tc>
+        <w:tc>
+          <w:tcPr>
+            <w:tcW w:w="3120" w:type="dxa"/>
+            <w:tcMar/>
+          </w:tcPr>
+          <w:p>
+            <w:pPr>
+              <w:rPr>
+                <w:b w:val="0"/>
+                <w:bCs w:val="0"/>
+                <w:sz w:val="24"/>
+                <w:szCs w:val="24"/>
+              </w:rPr>
+            </w:pPr>
+            <w:r>
+              <w:rPr>
+                <w:b w:val="0"/>
+                <w:bCs w:val="0"/>
+                <w:sz w:val="24"/>
+                <w:szCs w:val="24"/>
+              </w:rPr>
+              <w:t>Type</w:t>
+            </w:r>
+          </w:p>
+        </w:tc>
+        <w:tc>
+          <w:tcPr>
+            <w:tcW w:w="3120" w:type="dxa"/>
+            <w:tcMar/>
+          </w:tcPr>
+          <w:p>
+            <w:pPr>
+              <w:rPr>
+                <w:b w:val="0"/>
+                <w:bCs w:val="0"/>
+                <w:sz w:val="24"/>
+                <w:szCs w:val="24"/>
+              </w:rPr>
+            </w:pPr>
+            <w:r>
+              <w:rPr>
+                <w:b w:val="0"/>
+                <w:bCs w:val="0"/>
+                <w:sz w:val="24"/>
+                <w:szCs w:val="24"/>
+              </w:rPr>
+              <w:t>Description</w:t>
+            </w:r>
+          </w:p>
+        </w:tc>
+      </w:tr>
+      <w:tr>
+        <w:tc>
+          <w:tcPr>
+            <w:tcW w:w="3120" w:type="dxa"/>
+            <w:tcMar/>
+          </w:tcPr>
+          <w:p>
+            <w:pPr>
+              <w:rPr>
+                <w:b w:val="0"/>
+                <w:bCs w:val="0"/>
+                <w:sz w:val="24"/>
+                <w:szCs w:val="24"/>
+              </w:rPr>
+            </w:pPr>
+            <w:r>
+              <w:rPr>
+                <w:b w:val="0"/>
+                <w:bCs w:val="0"/>
+                <w:sz w:val="24"/>
+                <w:szCs w:val="24"/>
+              </w:rPr>
+              <w:t>text</w:t>
+            </w:r>
+          </w:p>
+        </w:tc>
+        <w:tc>
+          <w:tcPr>
+            <w:tcW w:w="3120" w:type="dxa"/>
+            <w:tcMar/>
+          </w:tcPr>
+          <w:p>
+            <w:pPr>
+              <w:rPr>
+                <w:b w:val="0"/>
+                <w:bCs w:val="0"/>
+                <w:sz w:val="24"/>
+                <w:szCs w:val="24"/>
+              </w:rPr>
+            </w:pPr>
+            <w:r>
+              <w:rPr>
+                <w:b w:val="0"/>
+                <w:bCs w:val="0"/>
+                <w:sz w:val="24"/>
+                <w:szCs w:val="24"/>
+              </w:rPr>
+              <w:t>String</w:t>
+            </w:r>
+          </w:p>
+        </w:tc>
+        <w:tc>
+          <w:tcPr>
+            <w:tcW w:w="3120" w:type="dxa"/>
+            <w:tcMar/>
+          </w:tcPr>
+          <w:p>
+            <w:pPr>
+              <w:rPr>
+                <w:b w:val="0"/>
+                <w:bCs w:val="0"/>
+                <w:sz w:val="24"/>
+                <w:szCs w:val="24"/>
+              </w:rPr>
+            </w:pPr>
+            <w:r>
+              <w:rPr>
+                <w:b w:val="0"/>
+                <w:bCs w:val="0"/>
+                <w:sz w:val="24"/>
+                <w:szCs w:val="24"/>
+              </w:rPr>
+              <w:t>to store user input</w:t>
+            </w:r>
+          </w:p>
+        </w:tc>
+      </w:tr>
+      <w:tr>
+        <w:tc>
+          <w:tcPr>
+            <w:tcW w:w="3120" w:type="dxa"/>
+            <w:tcMar/>
+          </w:tcPr>
+          <w:p>
+            <w:pPr>
+              <w:rPr>
+                <w:b w:val="0"/>
+                <w:bCs w:val="0"/>
+                <w:sz w:val="24"/>
+                <w:szCs w:val="24"/>
+              </w:rPr>
+            </w:pPr>
+            <w:proofErr w:type="spellStart"/>
+            <w:r>
+              <w:rPr>
+                <w:b w:val="0"/>
+                <w:bCs w:val="0"/>
+                <w:sz w:val="24"/>
+                <w:szCs w:val="24"/>
+              </w:rPr>
+              <w:t>len</w:t>
+            </w:r>
+            <w:proofErr w:type="spellEnd"/>
+          </w:p>
+        </w:tc>
+        <w:tc>
+          <w:tcPr>
+            <w:tcW w:w="3120" w:type="dxa"/>
+            <w:tcMar/>
+          </w:tcPr>
+          <w:p>
+            <w:pPr>
+              <w:rPr>
+                <w:b w:val="0"/>
+                <w:bCs w:val="0"/>
+                <w:sz w:val="24"/>
+                <w:szCs w:val="24"/>
+              </w:rPr>
+            </w:pPr>
+            <w:r>
+              <w:rPr>
+                <w:b w:val="0"/>
+                <w:bCs w:val="0"/>
+                <w:sz w:val="24"/>
+                <w:szCs w:val="24"/>
+              </w:rPr>
+              <w:t>int</w:t>
+            </w:r>
+          </w:p>
+        </w:tc>
+        <w:tc>
+          <w:tcPr>
+            <w:tcW w:w="3120" w:type="dxa"/>
+            <w:tcMar/>
+          </w:tcPr>
+          <w:p>
+            <w:pPr>
+              <w:rPr>
+                <w:b w:val="0"/>
+                <w:bCs w:val="0"/>
+                <w:sz w:val="24"/>
+                <w:szCs w:val="24"/>
+              </w:rPr>
+            </w:pPr>
+            <w:r>
+              <w:rPr>
+                <w:b w:val="0"/>
+                <w:bCs w:val="0"/>
+                <w:sz w:val="24"/>
+                <w:szCs w:val="24"/>
+              </w:rPr>
+              <w:t>to store length of text</w:t>
+            </w:r>
+          </w:p>
+        </w:tc>
+      </w:tr>
+      <w:tr>
+        <w:tc>
+          <w:tcPr>
+            <w:tcW w:w="3120" w:type="dxa"/>
+            <w:tcMar/>
+          </w:tcPr>
+          <w:p>
+            <w:pPr>
+              <w:rPr>
+                <w:b w:val="0"/>
+                <w:bCs w:val="0"/>
+                <w:sz w:val="24"/>
+                <w:szCs w:val="24"/>
+              </w:rPr>
+            </w:pPr>
+            <w:proofErr w:type="spellStart"/>
+            <w:r>
+              <w:rPr>
+                <w:b w:val="0"/>
+                <w:bCs w:val="0"/>
+                <w:sz w:val="24"/>
+                <w:szCs w:val="24"/>
+              </w:rPr>
+              <w:t>countand</w:t>
+            </w:r>
+            <w:proofErr w:type="spellEnd"/>
+          </w:p>
+        </w:tc>
+        <w:tc>
+          <w:tcPr>
+            <w:tcW w:w="3120" w:type="dxa"/>
+            <w:tcMar/>
+          </w:tcPr>
+          <w:p>
+            <w:pPr>
+              <w:rPr>
+                <w:b w:val="0"/>
+                <w:bCs w:val="0"/>
+                <w:sz w:val="24"/>
+                <w:szCs w:val="24"/>
+              </w:rPr>
+            </w:pPr>
+            <w:r>
+              <w:rPr>
+                <w:b w:val="0"/>
+                <w:bCs w:val="0"/>
+                <w:sz w:val="24"/>
+                <w:szCs w:val="24"/>
+              </w:rPr>
+              <w:t>int</w:t>
+            </w:r>
+          </w:p>
+        </w:tc>
+        <w:tc>
+          <w:tcPr>
+            <w:tcW w:w="3120" w:type="dxa"/>
+            <w:tcMar/>
+          </w:tcPr>
+          <w:p>
+            <w:pPr>
+              <w:rPr>
+                <w:b w:val="0"/>
+                <w:bCs w:val="0"/>
+                <w:sz w:val="24"/>
+                <w:szCs w:val="24"/>
+              </w:rPr>
+            </w:pPr>
+            <w:r>
+              <w:rPr>
+                <w:b w:val="0"/>
+                <w:bCs w:val="0"/>
+                <w:sz w:val="24"/>
+                <w:szCs w:val="24"/>
+              </w:rPr>
+              <w:t>to store frequency of "and"</w:t>
+            </w:r>
+          </w:p>
+        </w:tc>
+      </w:tr>
+      <w:tr>
+        <w:tc>
+          <w:tcPr>
+            <w:tcW w:w="3120" w:type="dxa"/>
+            <w:tcMar/>
+          </w:tcPr>
+          <w:p>
+            <w:pPr>
+              <w:rPr>
+                <w:b w:val="0"/>
+                <w:bCs w:val="0"/>
+                <w:sz w:val="24"/>
+                <w:szCs w:val="24"/>
+              </w:rPr>
+            </w:pPr>
+            <w:proofErr w:type="spellStart"/>
+            <w:r>
+              <w:rPr>
+                <w:b w:val="0"/>
+                <w:bCs w:val="0"/>
+                <w:sz w:val="24"/>
+                <w:szCs w:val="24"/>
+              </w:rPr>
+              <w:t>countan</w:t>
+            </w:r>
+            <w:proofErr w:type="spellEnd"/>
+          </w:p>
+        </w:tc>
+        <w:tc>
+          <w:tcPr>
+            <w:tcW w:w="3120" w:type="dxa"/>
+            <w:tcMar/>
+          </w:tcPr>
+          <w:p>
+            <w:pPr>
+              <w:rPr>
+                <w:b w:val="0"/>
+                <w:bCs w:val="0"/>
+                <w:sz w:val="24"/>
+                <w:szCs w:val="24"/>
+              </w:rPr>
+            </w:pPr>
+            <w:r>
+              <w:rPr>
+                <w:b w:val="0"/>
+                <w:bCs w:val="0"/>
+                <w:sz w:val="24"/>
+                <w:szCs w:val="24"/>
+              </w:rPr>
+              <w:t>int</w:t>
+            </w:r>
+          </w:p>
+        </w:tc>
+        <w:tc>
+          <w:tcPr>
+            <w:tcW w:w="3120" w:type="dxa"/>
+            <w:tcMar/>
+          </w:tcPr>
+          <w:p>
+            <w:pPr>
+              <w:rPr>
+                <w:b w:val="0"/>
+                <w:bCs w:val="0"/>
+                <w:sz w:val="24"/>
+                <w:szCs w:val="24"/>
+              </w:rPr>
+            </w:pPr>
+            <w:r>
+              <w:rPr>
+                <w:b w:val="0"/>
+                <w:bCs w:val="0"/>
+                <w:sz w:val="24"/>
+                <w:szCs w:val="24"/>
+              </w:rPr>
+              <w:t>to store frequency of "an"</w:t>
+            </w:r>
+          </w:p>
+        </w:tc>
+      </w:tr>
+      <w:tr>
+        <w:tc>
+          <w:tcPr>
+            <w:tcW w:w="3120" w:type="dxa"/>
+            <w:tcMar/>
+          </w:tcPr>
+          <w:p>
+            <w:pPr>
+              <w:rPr>
+                <w:b w:val="0"/>
+                <w:bCs w:val="0"/>
+                <w:sz w:val="24"/>
+                <w:szCs w:val="24"/>
+              </w:rPr>
+            </w:pPr>
+            <w:proofErr w:type="spellStart"/>
+            <w:r>
+              <w:rPr>
+                <w:b w:val="0"/>
+                <w:bCs w:val="0"/>
+                <w:sz w:val="24"/>
+                <w:szCs w:val="24"/>
+              </w:rPr>
+              <w:t>tmp</w:t>
+            </w:r>
+            <w:proofErr w:type="spellEnd"/>
+          </w:p>
+        </w:tc>
+        <w:tc>
+          <w:tcPr>
+            <w:tcW w:w="3120" w:type="dxa"/>
+            <w:tcMar/>
+          </w:tcPr>
+          <w:p>
+            <w:pPr>
+              <w:rPr>
+                <w:b w:val="0"/>
+                <w:bCs w:val="0"/>
+                <w:sz w:val="24"/>
+                <w:szCs w:val="24"/>
+              </w:rPr>
+            </w:pPr>
+            <w:r>
+              <w:rPr>
+                <w:b w:val="0"/>
+                <w:bCs w:val="0"/>
+                <w:sz w:val="24"/>
+                <w:szCs w:val="24"/>
+              </w:rPr>
+              <w:t>String</w:t>
+            </w:r>
+          </w:p>
+        </w:tc>
+        <w:tc>
+          <w:tcPr>
+            <w:tcW w:w="3120" w:type="dxa"/>
+            <w:tcMar/>
+          </w:tcPr>
+          <w:p>
+            <w:pPr>
+              <w:rPr>
+                <w:b w:val="0"/>
+                <w:bCs w:val="0"/>
+                <w:sz w:val="24"/>
+                <w:szCs w:val="24"/>
+              </w:rPr>
+            </w:pPr>
+            <w:r>
+              <w:rPr>
+                <w:b w:val="0"/>
+                <w:bCs w:val="0"/>
+                <w:sz w:val="24"/>
+                <w:szCs w:val="24"/>
+              </w:rPr>
+              <w:t>loop variable</w:t>
+            </w:r>
+          </w:p>
+        </w:tc>
+      </w:tr>
+      <w:tr>
+        <w:tc>
+          <w:tcPr>
+            <w:tcW w:w="3120" w:type="dxa"/>
+            <w:tcMar/>
+          </w:tcPr>
+          <w:p>
+            <w:pPr>
+              <w:rPr>
+                <w:b w:val="0"/>
+                <w:bCs w:val="0"/>
+                <w:sz w:val="24"/>
+                <w:szCs w:val="24"/>
+              </w:rPr>
+            </w:pPr>
+            <w:r>
+              <w:rPr>
+                <w:b w:val="0"/>
+                <w:bCs w:val="0"/>
+                <w:sz w:val="24"/>
+                <w:szCs w:val="24"/>
+              </w:rPr>
+              <w:t>F</w:t>
+            </w:r>
+          </w:p>
+        </w:tc>
+        <w:tc>
+          <w:tcPr>
+            <w:tcW w:w="3120" w:type="dxa"/>
+            <w:tcMar/>
+          </w:tcPr>
+          <w:p>
+            <w:pPr>
+              <w:rPr>
+                <w:b w:val="0"/>
+                <w:bCs w:val="0"/>
+                <w:sz w:val="24"/>
+                <w:szCs w:val="24"/>
+              </w:rPr>
+            </w:pPr>
+            <w:r>
+              <w:rPr>
+                <w:b w:val="0"/>
+                <w:bCs w:val="0"/>
+                <w:sz w:val="24"/>
+                <w:szCs w:val="24"/>
+              </w:rPr>
+              <w:t>class object</w:t>
+            </w:r>
+          </w:p>
+        </w:tc>
+        <w:tc>
+          <w:tcPr>
+            <w:tcW w:w="3120" w:type="dxa"/>
+            <w:tcMar/>
+          </w:tcPr>
+          <w:p>
+            <w:pPr>
+              <w:rPr>
+                <w:b w:val="0"/>
+                <w:bCs w:val="0"/>
+                <w:sz w:val="24"/>
+                <w:szCs w:val="24"/>
+              </w:rPr>
+            </w:pPr>
+          </w:p>
+        </w:tc>
+      </w:tr>
+      <w:tr>
+        <w:tc>
+          <w:tcPr>
+            <w:tcW w:w="3120" w:type="dxa"/>
+            <w:tcMar/>
+          </w:tcPr>
+          <w:p>
+            <w:pPr>
+              <w:rPr>
+                <w:b w:val="0"/>
+                <w:bCs w:val="0"/>
+                <w:sz w:val="24"/>
+                <w:szCs w:val="24"/>
+              </w:rPr>
+            </w:pPr>
+            <w:r>
+              <w:rPr>
+                <w:b w:val="0"/>
+                <w:bCs w:val="0"/>
+                <w:sz w:val="24"/>
+                <w:szCs w:val="24"/>
+              </w:rPr>
+              <w:t>d</w:t>
+            </w:r>
+          </w:p>
+        </w:tc>
+        <w:tc>
+          <w:tcPr>
+            <w:tcW w:w="3120" w:type="dxa"/>
+            <w:tcMar/>
+          </w:tcPr>
+          <w:p>
+            <w:pPr>
+              <w:rPr>
+                <w:b w:val="0"/>
+                <w:bCs w:val="0"/>
+                <w:sz w:val="24"/>
+                <w:szCs w:val="24"/>
+              </w:rPr>
+            </w:pPr>
+            <w:r>
+              <w:rPr>
+                <w:b w:val="0"/>
+                <w:bCs w:val="0"/>
+                <w:sz w:val="24"/>
+                <w:szCs w:val="24"/>
+              </w:rPr>
+              <w:t>String array</w:t>
+            </w:r>
+          </w:p>
+        </w:tc>
+        <w:tc>
+          <w:tcPr>
+            <w:tcW w:w="3120" w:type="dxa"/>
+            <w:tcMar/>
+          </w:tcPr>
+          <w:p>
+            <w:pPr>
+              <w:rPr>
+                <w:b w:val="0"/>
+                <w:bCs w:val="0"/>
+                <w:sz w:val="24"/>
+                <w:szCs w:val="24"/>
+              </w:rPr>
+            </w:pPr>
+            <w:r>
+              <w:rPr>
+                <w:b w:val="0"/>
+                <w:bCs w:val="0"/>
                 <w:sz w:val="24"/>
                 <w:szCs w:val="24"/>
               </w:rPr>

</xml_diff>

<commit_message>
added index page numbers
</commit_message>
<xml_diff>
--- a/ISC-class_11ComputerProjects.docx
+++ b/ISC-class_11ComputerProjects.docx
@@ -446,7 +446,7 @@
             </w:drawing>
           </mc:Choice>
           <mc:Fallback xmlns:a="http://schemas.openxmlformats.org/drawingml/2006/main" xmlns:pic="http://schemas.openxmlformats.org/drawingml/2006/picture" xmlns:a14="http://schemas.microsoft.com/office/drawing/2010/main" xmlns:arto="http://schemas.microsoft.com/office/word/2006/arto">
-            <w:pict w14:anchorId="18AC2123">
+            <w:pict w14:anchorId="2978035F">
               <v:group id="Group 7" style="width:321.75pt;height:137.25pt;mso-position-horizontal-relative:char;mso-position-vertical-relative:line" coordsize="40862,17430" o:spid="_x0000_s1026" w14:anchorId="1CD0FBA6" o:gfxdata="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">
                 <v:shapetype id="_x0000_t75" coordsize="21600,21600" filled="f" stroked="f" o:spt="75" o:preferrelative="t" path="m@4@5l@4@11@9@11@9@5xe">
                   <v:stroke joinstyle="miter"/>
@@ -645,23 +645,23 @@
         <w:rPr>
           <w:b/>
           <w:bCs/>
-          <w:sz w:val="24"/>
-          <w:szCs w:val="24"/>
-        </w:rPr>
-      </w:pPr>
-      <w:r>
-        <w:rPr>
-          <w:b/>
-          <w:bCs/>
-          <w:sz w:val="24"/>
-          <w:szCs w:val="24"/>
+          <w:sz w:val="28"/>
+          <w:szCs w:val="28"/>
+        </w:rPr>
+      </w:pPr>
+      <w:r>
+        <w:rPr>
+          <w:b/>
+          <w:bCs/>
+          <w:sz w:val="28"/>
+          <w:szCs w:val="28"/>
         </w:rPr>
         <w:t>INDEX</w:t>
       </w:r>
     </w:p>
     <w:p>
       <w:pPr>
-        <w:ind w:left="567" w:right="567"/>
+        <w:ind w:right="567"/>
         <w:rPr>
           <w:b/>
           <w:bCs/>
@@ -694,12 +694,16 @@
               <w:rPr>
                 <w:b/>
                 <w:bCs/>
+                <w:sz w:val="28"/>
+                <w:szCs w:val="28"/>
               </w:rPr>
             </w:pPr>
             <w:r>
               <w:rPr>
                 <w:b/>
                 <w:bCs/>
+                <w:sz w:val="28"/>
+                <w:szCs w:val="28"/>
               </w:rPr>
               <w:t>Serial Number</w:t>
             </w:r>
@@ -714,12 +718,16 @@
               <w:rPr>
                 <w:b/>
                 <w:bCs/>
+                <w:sz w:val="28"/>
+                <w:szCs w:val="28"/>
               </w:rPr>
             </w:pPr>
             <w:r>
               <w:rPr>
                 <w:b/>
                 <w:bCs/>
+                <w:sz w:val="28"/>
+                <w:szCs w:val="28"/>
               </w:rPr>
               <w:t>Question</w:t>
             </w:r>
@@ -734,12 +742,16 @@
               <w:rPr>
                 <w:b/>
                 <w:bCs/>
+                <w:sz w:val="28"/>
+                <w:szCs w:val="28"/>
               </w:rPr>
             </w:pPr>
             <w:r>
               <w:rPr>
                 <w:b/>
                 <w:bCs/>
+                <w:sz w:val="28"/>
+                <w:szCs w:val="28"/>
               </w:rPr>
               <w:t>Page Number</w:t>
             </w:r>
@@ -756,12 +768,16 @@
               <w:rPr>
                 <w:b/>
                 <w:bCs/>
+                <w:sz w:val="28"/>
+                <w:szCs w:val="28"/>
               </w:rPr>
             </w:pPr>
             <w:r>
               <w:rPr>
                 <w:b/>
                 <w:bCs/>
+                <w:sz w:val="28"/>
+                <w:szCs w:val="28"/>
               </w:rPr>
               <w:t>1</w:t>
             </w:r>
@@ -776,12 +792,16 @@
               <w:rPr>
                 <w:b/>
                 <w:bCs/>
+                <w:sz w:val="28"/>
+                <w:szCs w:val="28"/>
               </w:rPr>
             </w:pPr>
             <w:r>
               <w:rPr>
                 <w:b/>
                 <w:bCs/>
+                <w:sz w:val="28"/>
+                <w:szCs w:val="28"/>
               </w:rPr>
               <w:t>Emirp Number</w:t>
             </w:r>
@@ -796,8 +816,19 @@
               <w:rPr>
                 <w:b/>
                 <w:bCs/>
-              </w:rPr>
-            </w:pPr>
+                <w:sz w:val="28"/>
+                <w:szCs w:val="28"/>
+              </w:rPr>
+            </w:pPr>
+            <w:r>
+              <w:rPr>
+                <w:b/>
+                <w:bCs/>
+                <w:sz w:val="28"/>
+                <w:szCs w:val="28"/>
+              </w:rPr>
+              <w:t>3</w:t>
+            </w:r>
           </w:p>
         </w:tc>
       </w:tr>
@@ -811,12 +842,16 @@
               <w:rPr>
                 <w:b/>
                 <w:bCs/>
+                <w:sz w:val="28"/>
+                <w:szCs w:val="28"/>
               </w:rPr>
             </w:pPr>
             <w:r>
               <w:rPr>
                 <w:b/>
                 <w:bCs/>
+                <w:sz w:val="28"/>
+                <w:szCs w:val="28"/>
               </w:rPr>
               <w:t>2</w:t>
             </w:r>
@@ -831,12 +866,16 @@
               <w:rPr>
                 <w:b/>
                 <w:bCs/>
+                <w:sz w:val="28"/>
+                <w:szCs w:val="28"/>
               </w:rPr>
             </w:pPr>
             <w:r>
               <w:rPr>
                 <w:b/>
                 <w:bCs/>
+                <w:sz w:val="28"/>
+                <w:szCs w:val="28"/>
               </w:rPr>
               <w:t>Circular Prime Number</w:t>
             </w:r>
@@ -851,8 +890,19 @@
               <w:rPr>
                 <w:b/>
                 <w:bCs/>
-              </w:rPr>
-            </w:pPr>
+                <w:sz w:val="28"/>
+                <w:szCs w:val="28"/>
+              </w:rPr>
+            </w:pPr>
+            <w:r>
+              <w:rPr>
+                <w:b/>
+                <w:bCs/>
+                <w:sz w:val="28"/>
+                <w:szCs w:val="28"/>
+              </w:rPr>
+              <w:t>6</w:t>
+            </w:r>
           </w:p>
         </w:tc>
       </w:tr>
@@ -866,12 +916,16 @@
               <w:rPr>
                 <w:b/>
                 <w:bCs/>
+                <w:sz w:val="28"/>
+                <w:szCs w:val="28"/>
               </w:rPr>
             </w:pPr>
             <w:r>
               <w:rPr>
                 <w:b/>
                 <w:bCs/>
+                <w:sz w:val="28"/>
+                <w:szCs w:val="28"/>
               </w:rPr>
               <w:t>3</w:t>
             </w:r>
@@ -886,12 +940,16 @@
               <w:rPr>
                 <w:b/>
                 <w:bCs/>
+                <w:sz w:val="28"/>
+                <w:szCs w:val="28"/>
               </w:rPr>
             </w:pPr>
             <w:r>
               <w:rPr>
                 <w:b/>
                 <w:bCs/>
+                <w:sz w:val="28"/>
+                <w:szCs w:val="28"/>
               </w:rPr>
               <w:t>Filling a matrix with three unique characters</w:t>
             </w:r>
@@ -906,8 +964,19 @@
               <w:rPr>
                 <w:b/>
                 <w:bCs/>
-              </w:rPr>
-            </w:pPr>
+                <w:sz w:val="28"/>
+                <w:szCs w:val="28"/>
+              </w:rPr>
+            </w:pPr>
+            <w:r>
+              <w:rPr>
+                <w:b/>
+                <w:bCs/>
+                <w:sz w:val="28"/>
+                <w:szCs w:val="28"/>
+              </w:rPr>
+              <w:t>11</w:t>
+            </w:r>
           </w:p>
         </w:tc>
       </w:tr>
@@ -921,12 +990,16 @@
               <w:rPr>
                 <w:b/>
                 <w:bCs/>
+                <w:sz w:val="28"/>
+                <w:szCs w:val="28"/>
               </w:rPr>
             </w:pPr>
             <w:r>
               <w:rPr>
                 <w:b/>
                 <w:bCs/>
+                <w:sz w:val="28"/>
+                <w:szCs w:val="28"/>
               </w:rPr>
               <w:t>4</w:t>
             </w:r>
@@ -941,12 +1014,16 @@
               <w:rPr>
                 <w:b/>
                 <w:bCs/>
+                <w:sz w:val="28"/>
+                <w:szCs w:val="28"/>
               </w:rPr>
             </w:pPr>
             <w:r>
               <w:rPr>
                 <w:b/>
                 <w:bCs/>
+                <w:sz w:val="28"/>
+                <w:szCs w:val="28"/>
               </w:rPr>
               <w:t>Sum of row and column</w:t>
             </w:r>
@@ -961,8 +1038,19 @@
               <w:rPr>
                 <w:b/>
                 <w:bCs/>
-              </w:rPr>
-            </w:pPr>
+                <w:sz w:val="28"/>
+                <w:szCs w:val="28"/>
+              </w:rPr>
+            </w:pPr>
+            <w:r>
+              <w:rPr>
+                <w:b/>
+                <w:bCs/>
+                <w:sz w:val="28"/>
+                <w:szCs w:val="28"/>
+              </w:rPr>
+              <w:t>15</w:t>
+            </w:r>
           </w:p>
         </w:tc>
       </w:tr>
@@ -976,12 +1064,16 @@
               <w:rPr>
                 <w:b/>
                 <w:bCs/>
+                <w:sz w:val="28"/>
+                <w:szCs w:val="28"/>
               </w:rPr>
             </w:pPr>
             <w:r>
               <w:rPr>
                 <w:b/>
                 <w:bCs/>
+                <w:sz w:val="28"/>
+                <w:szCs w:val="28"/>
               </w:rPr>
               <w:t>5</w:t>
             </w:r>
@@ -996,12 +1088,16 @@
               <w:rPr>
                 <w:b/>
                 <w:bCs/>
+                <w:sz w:val="28"/>
+                <w:szCs w:val="28"/>
               </w:rPr>
             </w:pPr>
             <w:r>
               <w:rPr>
                 <w:b/>
                 <w:bCs/>
+                <w:sz w:val="28"/>
+                <w:szCs w:val="28"/>
               </w:rPr>
               <w:t>Counting consonants in a String</w:t>
             </w:r>
@@ -1016,8 +1112,19 @@
               <w:rPr>
                 <w:b/>
                 <w:bCs/>
-              </w:rPr>
-            </w:pPr>
+                <w:sz w:val="28"/>
+                <w:szCs w:val="28"/>
+              </w:rPr>
+            </w:pPr>
+            <w:r>
+              <w:rPr>
+                <w:b/>
+                <w:bCs/>
+                <w:sz w:val="28"/>
+                <w:szCs w:val="28"/>
+              </w:rPr>
+              <w:t>20</w:t>
+            </w:r>
           </w:p>
         </w:tc>
       </w:tr>
@@ -1031,12 +1138,16 @@
               <w:rPr>
                 <w:b/>
                 <w:bCs/>
+                <w:sz w:val="28"/>
+                <w:szCs w:val="28"/>
               </w:rPr>
             </w:pPr>
             <w:r>
               <w:rPr>
                 <w:b/>
                 <w:bCs/>
+                <w:sz w:val="28"/>
+                <w:szCs w:val="28"/>
               </w:rPr>
               <w:t>6</w:t>
             </w:r>
@@ -1051,12 +1162,16 @@
               <w:rPr>
                 <w:b/>
                 <w:bCs/>
+                <w:sz w:val="28"/>
+                <w:szCs w:val="28"/>
               </w:rPr>
             </w:pPr>
             <w:r>
               <w:rPr>
                 <w:b/>
                 <w:bCs/>
+                <w:sz w:val="28"/>
+                <w:szCs w:val="28"/>
               </w:rPr>
               <w:t>Happy number</w:t>
             </w:r>
@@ -1071,8 +1186,19 @@
               <w:rPr>
                 <w:b/>
                 <w:bCs/>
-              </w:rPr>
-            </w:pPr>
+                <w:sz w:val="28"/>
+                <w:szCs w:val="28"/>
+              </w:rPr>
+            </w:pPr>
+            <w:r>
+              <w:rPr>
+                <w:b/>
+                <w:bCs/>
+                <w:sz w:val="28"/>
+                <w:szCs w:val="28"/>
+              </w:rPr>
+              <w:t>24</w:t>
+            </w:r>
           </w:p>
         </w:tc>
       </w:tr>
@@ -1086,12 +1212,16 @@
               <w:rPr>
                 <w:b/>
                 <w:bCs/>
+                <w:sz w:val="28"/>
+                <w:szCs w:val="28"/>
               </w:rPr>
             </w:pPr>
             <w:r>
               <w:rPr>
                 <w:b/>
                 <w:bCs/>
+                <w:sz w:val="28"/>
+                <w:szCs w:val="28"/>
               </w:rPr>
               <w:t>7</w:t>
             </w:r>
@@ -1106,12 +1236,16 @@
               <w:rPr>
                 <w:b/>
                 <w:bCs/>
+                <w:sz w:val="28"/>
+                <w:szCs w:val="28"/>
               </w:rPr>
             </w:pPr>
             <w:r>
               <w:rPr>
                 <w:b/>
                 <w:bCs/>
+                <w:sz w:val="28"/>
+                <w:szCs w:val="28"/>
               </w:rPr>
               <w:t>Counting frequency of "an" and "and"</w:t>
             </w:r>
@@ -1126,8 +1260,19 @@
               <w:rPr>
                 <w:b/>
                 <w:bCs/>
-              </w:rPr>
-            </w:pPr>
+                <w:sz w:val="28"/>
+                <w:szCs w:val="28"/>
+              </w:rPr>
+            </w:pPr>
+            <w:r>
+              <w:rPr>
+                <w:b/>
+                <w:bCs/>
+                <w:sz w:val="28"/>
+                <w:szCs w:val="28"/>
+              </w:rPr>
+              <w:t>28</w:t>
+            </w:r>
           </w:p>
         </w:tc>
       </w:tr>
@@ -1141,12 +1286,16 @@
               <w:rPr>
                 <w:b/>
                 <w:bCs/>
+                <w:sz w:val="28"/>
+                <w:szCs w:val="28"/>
               </w:rPr>
             </w:pPr>
             <w:r>
               <w:rPr>
                 <w:b/>
                 <w:bCs/>
+                <w:sz w:val="28"/>
+                <w:szCs w:val="28"/>
               </w:rPr>
               <w:t>8</w:t>
             </w:r>
@@ -1161,12 +1310,16 @@
               <w:rPr>
                 <w:b/>
                 <w:bCs/>
+                <w:sz w:val="28"/>
+                <w:szCs w:val="28"/>
               </w:rPr>
             </w:pPr>
             <w:r>
               <w:rPr>
                 <w:b/>
                 <w:bCs/>
+                <w:sz w:val="28"/>
+                <w:szCs w:val="28"/>
               </w:rPr>
               <w:t>Checking if two matrices are equal</w:t>
             </w:r>
@@ -1181,8 +1334,19 @@
               <w:rPr>
                 <w:b/>
                 <w:bCs/>
-              </w:rPr>
-            </w:pPr>
+                <w:sz w:val="28"/>
+                <w:szCs w:val="28"/>
+              </w:rPr>
+            </w:pPr>
+            <w:r>
+              <w:rPr>
+                <w:b/>
+                <w:bCs/>
+                <w:sz w:val="28"/>
+                <w:szCs w:val="28"/>
+              </w:rPr>
+              <w:t>32</w:t>
+            </w:r>
           </w:p>
         </w:tc>
       </w:tr>
@@ -1196,12 +1360,16 @@
               <w:rPr>
                 <w:b/>
                 <w:bCs/>
+                <w:sz w:val="28"/>
+                <w:szCs w:val="28"/>
               </w:rPr>
             </w:pPr>
             <w:r>
               <w:rPr>
                 <w:b/>
                 <w:bCs/>
+                <w:sz w:val="28"/>
+                <w:szCs w:val="28"/>
               </w:rPr>
               <w:t>9</w:t>
             </w:r>
@@ -1216,12 +1384,16 @@
               <w:rPr>
                 <w:b/>
                 <w:bCs/>
+                <w:sz w:val="28"/>
+                <w:szCs w:val="28"/>
               </w:rPr>
             </w:pPr>
             <w:r>
               <w:rPr>
                 <w:b/>
                 <w:bCs/>
+                <w:sz w:val="28"/>
+                <w:szCs w:val="28"/>
               </w:rPr>
               <w:t>Adding two times</w:t>
             </w:r>
@@ -1236,8 +1408,19 @@
               <w:rPr>
                 <w:b/>
                 <w:bCs/>
-              </w:rPr>
-            </w:pPr>
+                <w:sz w:val="28"/>
+                <w:szCs w:val="28"/>
+              </w:rPr>
+            </w:pPr>
+            <w:r>
+              <w:rPr>
+                <w:b/>
+                <w:bCs/>
+                <w:sz w:val="28"/>
+                <w:szCs w:val="28"/>
+              </w:rPr>
+              <w:t>36</w:t>
+            </w:r>
           </w:p>
         </w:tc>
       </w:tr>
@@ -1251,12 +1434,16 @@
               <w:rPr>
                 <w:b/>
                 <w:bCs/>
+                <w:sz w:val="28"/>
+                <w:szCs w:val="28"/>
               </w:rPr>
             </w:pPr>
             <w:r>
               <w:rPr>
                 <w:b/>
                 <w:bCs/>
+                <w:sz w:val="28"/>
+                <w:szCs w:val="28"/>
               </w:rPr>
               <w:t>10</w:t>
             </w:r>
@@ -1271,12 +1458,16 @@
               <w:rPr>
                 <w:b/>
                 <w:bCs/>
+                <w:sz w:val="28"/>
+                <w:szCs w:val="28"/>
               </w:rPr>
             </w:pPr>
             <w:r>
               <w:rPr>
                 <w:b/>
                 <w:bCs/>
+                <w:sz w:val="28"/>
+                <w:szCs w:val="28"/>
               </w:rPr>
               <w:t>Finding max, min of individual rows and columns</w:t>
             </w:r>
@@ -1291,8 +1482,19 @@
               <w:rPr>
                 <w:b/>
                 <w:bCs/>
-              </w:rPr>
-            </w:pPr>
+                <w:sz w:val="28"/>
+                <w:szCs w:val="28"/>
+              </w:rPr>
+            </w:pPr>
+            <w:r>
+              <w:rPr>
+                <w:b/>
+                <w:bCs/>
+                <w:sz w:val="28"/>
+                <w:szCs w:val="28"/>
+              </w:rPr>
+              <w:t>40</w:t>
+            </w:r>
           </w:p>
         </w:tc>
       </w:tr>
@@ -1306,12 +1508,16 @@
               <w:rPr>
                 <w:b/>
                 <w:bCs/>
+                <w:sz w:val="28"/>
+                <w:szCs w:val="28"/>
               </w:rPr>
             </w:pPr>
             <w:r>
               <w:rPr>
                 <w:b/>
                 <w:bCs/>
+                <w:sz w:val="28"/>
+                <w:szCs w:val="28"/>
               </w:rPr>
               <w:t>11</w:t>
             </w:r>
@@ -1326,12 +1532,16 @@
               <w:rPr>
                 <w:b/>
                 <w:bCs/>
+                <w:sz w:val="28"/>
+                <w:szCs w:val="28"/>
               </w:rPr>
             </w:pPr>
             <w:r>
               <w:rPr>
                 <w:b/>
                 <w:bCs/>
+                <w:sz w:val="28"/>
+                <w:szCs w:val="28"/>
               </w:rPr>
               <w:t>Function Overloading</w:t>
             </w:r>
@@ -1346,8 +1556,19 @@
               <w:rPr>
                 <w:b/>
                 <w:bCs/>
-              </w:rPr>
-            </w:pPr>
+                <w:sz w:val="28"/>
+                <w:szCs w:val="28"/>
+              </w:rPr>
+            </w:pPr>
+            <w:r>
+              <w:rPr>
+                <w:b/>
+                <w:bCs/>
+                <w:sz w:val="28"/>
+                <w:szCs w:val="28"/>
+              </w:rPr>
+              <w:t>45</w:t>
+            </w:r>
           </w:p>
         </w:tc>
       </w:tr>
@@ -1361,12 +1582,16 @@
               <w:rPr>
                 <w:b/>
                 <w:bCs/>
+                <w:sz w:val="28"/>
+                <w:szCs w:val="28"/>
               </w:rPr>
             </w:pPr>
             <w:r>
               <w:rPr>
                 <w:b/>
                 <w:bCs/>
+                <w:sz w:val="28"/>
+                <w:szCs w:val="28"/>
               </w:rPr>
               <w:t>12</w:t>
             </w:r>
@@ -1381,12 +1606,16 @@
               <w:rPr>
                 <w:b/>
                 <w:bCs/>
+                <w:sz w:val="28"/>
+                <w:szCs w:val="28"/>
               </w:rPr>
             </w:pPr>
             <w:r>
               <w:rPr>
                 <w:b/>
                 <w:bCs/>
+                <w:sz w:val="28"/>
+                <w:szCs w:val="28"/>
               </w:rPr>
               <w:t>Bubble, Insertion, Selection Sorting</w:t>
             </w:r>
@@ -1401,8 +1630,19 @@
               <w:rPr>
                 <w:b/>
                 <w:bCs/>
-              </w:rPr>
-            </w:pPr>
+                <w:sz w:val="28"/>
+                <w:szCs w:val="28"/>
+              </w:rPr>
+            </w:pPr>
+            <w:r>
+              <w:rPr>
+                <w:b/>
+                <w:bCs/>
+                <w:sz w:val="28"/>
+                <w:szCs w:val="28"/>
+              </w:rPr>
+              <w:t>48</w:t>
+            </w:r>
           </w:p>
         </w:tc>
       </w:tr>
@@ -1416,12 +1656,16 @@
               <w:rPr>
                 <w:b/>
                 <w:bCs/>
+                <w:sz w:val="28"/>
+                <w:szCs w:val="28"/>
               </w:rPr>
             </w:pPr>
             <w:r>
               <w:rPr>
                 <w:b/>
                 <w:bCs/>
+                <w:sz w:val="28"/>
+                <w:szCs w:val="28"/>
               </w:rPr>
               <w:t>13</w:t>
             </w:r>
@@ -1436,12 +1680,16 @@
               <w:rPr>
                 <w:b/>
                 <w:bCs/>
+                <w:sz w:val="28"/>
+                <w:szCs w:val="28"/>
               </w:rPr>
             </w:pPr>
             <w:r>
               <w:rPr>
                 <w:b/>
                 <w:bCs/>
+                <w:sz w:val="28"/>
+                <w:szCs w:val="28"/>
               </w:rPr>
               <w:t>Convert Binary number to Decimal and vice versa</w:t>
             </w:r>
@@ -1456,8 +1704,19 @@
               <w:rPr>
                 <w:b/>
                 <w:bCs/>
-              </w:rPr>
-            </w:pPr>
+                <w:sz w:val="28"/>
+                <w:szCs w:val="28"/>
+              </w:rPr>
+            </w:pPr>
+            <w:r>
+              <w:rPr>
+                <w:b/>
+                <w:bCs/>
+                <w:sz w:val="28"/>
+                <w:szCs w:val="28"/>
+              </w:rPr>
+              <w:t>54</w:t>
+            </w:r>
           </w:p>
         </w:tc>
       </w:tr>
@@ -1471,12 +1730,16 @@
               <w:rPr>
                 <w:b/>
                 <w:bCs/>
+                <w:sz w:val="28"/>
+                <w:szCs w:val="28"/>
               </w:rPr>
             </w:pPr>
             <w:r>
               <w:rPr>
                 <w:b/>
                 <w:bCs/>
+                <w:sz w:val="28"/>
+                <w:szCs w:val="28"/>
               </w:rPr>
               <w:t>14</w:t>
             </w:r>
@@ -1491,12 +1754,16 @@
               <w:rPr>
                 <w:b/>
                 <w:bCs/>
+                <w:sz w:val="28"/>
+                <w:szCs w:val="28"/>
               </w:rPr>
             </w:pPr>
             <w:r>
               <w:rPr>
                 <w:b/>
                 <w:bCs/>
+                <w:sz w:val="28"/>
+                <w:szCs w:val="28"/>
               </w:rPr>
               <w:t>Disarium number (using recursion)</w:t>
             </w:r>
@@ -1511,8 +1778,19 @@
               <w:rPr>
                 <w:b/>
                 <w:bCs/>
-              </w:rPr>
-            </w:pPr>
+                <w:sz w:val="28"/>
+                <w:szCs w:val="28"/>
+              </w:rPr>
+            </w:pPr>
+            <w:r>
+              <w:rPr>
+                <w:b/>
+                <w:bCs/>
+                <w:sz w:val="28"/>
+                <w:szCs w:val="28"/>
+              </w:rPr>
+              <w:t>57</w:t>
+            </w:r>
           </w:p>
         </w:tc>
       </w:tr>
@@ -1529,12 +1807,16 @@
               <w:rPr>
                 <w:b/>
                 <w:bCs/>
+                <w:sz w:val="28"/>
+                <w:szCs w:val="28"/>
               </w:rPr>
             </w:pPr>
             <w:r>
               <w:rPr>
                 <w:b/>
                 <w:bCs/>
+                <w:sz w:val="28"/>
+                <w:szCs w:val="28"/>
               </w:rPr>
               <w:t>15</w:t>
             </w:r>
@@ -1549,12 +1831,16 @@
               <w:rPr>
                 <w:b/>
                 <w:bCs/>
+                <w:sz w:val="28"/>
+                <w:szCs w:val="28"/>
               </w:rPr>
             </w:pPr>
             <w:r>
               <w:rPr>
                 <w:b/>
                 <w:bCs/>
+                <w:sz w:val="28"/>
+                <w:szCs w:val="28"/>
               </w:rPr>
               <w:t>Recursive Binary Search</w:t>
             </w:r>
@@ -1569,8 +1855,19 @@
               <w:rPr>
                 <w:b/>
                 <w:bCs/>
-              </w:rPr>
-            </w:pPr>
+                <w:sz w:val="28"/>
+                <w:szCs w:val="28"/>
+              </w:rPr>
+            </w:pPr>
+            <w:r>
+              <w:rPr>
+                <w:b/>
+                <w:bCs/>
+                <w:sz w:val="28"/>
+                <w:szCs w:val="28"/>
+              </w:rPr>
+              <w:t>60</w:t>
+            </w:r>
           </w:p>
         </w:tc>
       </w:tr>
@@ -1581,51 +1878,8 @@
         <w:rPr>
           <w:b/>
           <w:bCs/>
-        </w:rPr>
-      </w:pPr>
-    </w:p>
-    <w:p>
-      <w:pPr>
-        <w:ind w:left="567" w:right="567"/>
-        <w:rPr>
-          <w:b/>
-          <w:bCs/>
-        </w:rPr>
-      </w:pPr>
-    </w:p>
-    <w:p>
-      <w:pPr>
-        <w:ind w:left="567" w:right="567"/>
-        <w:rPr>
-          <w:b/>
-          <w:bCs/>
-        </w:rPr>
-      </w:pPr>
-    </w:p>
-    <w:p>
-      <w:pPr>
-        <w:ind w:left="567" w:right="567"/>
-        <w:rPr>
-          <w:b/>
-          <w:bCs/>
-        </w:rPr>
-      </w:pPr>
-    </w:p>
-    <w:p>
-      <w:pPr>
-        <w:ind w:left="567" w:right="567"/>
-        <w:rPr>
-          <w:b/>
-          <w:bCs/>
-        </w:rPr>
-      </w:pPr>
-    </w:p>
-    <w:p>
-      <w:pPr>
-        <w:ind w:left="567" w:right="567"/>
-        <w:rPr>
-          <w:b/>
-          <w:bCs/>
+          <w:sz w:val="28"/>
+          <w:szCs w:val="28"/>
         </w:rPr>
       </w:pPr>
     </w:p>
@@ -12810,7 +13064,7 @@
               </wp:inline>
             </w:drawing>
           </mc:Choice>
-          <mc:Fallback xmlns:a14="http://schemas.microsoft.com/office/drawing/2010/main" xmlns:pic="http://schemas.openxmlformats.org/drawingml/2006/picture" xmlns:a="http://schemas.openxmlformats.org/drawingml/2006/main" xmlns:arto="http://schemas.microsoft.com/office/word/2006/arto"/>
+          <mc:Fallback xmlns:arto="http://schemas.microsoft.com/office/word/2006/arto" xmlns:a="http://schemas.openxmlformats.org/drawingml/2006/main" xmlns:pic="http://schemas.openxmlformats.org/drawingml/2006/picture" xmlns:a14="http://schemas.microsoft.com/office/drawing/2010/main"/>
         </mc:AlternateContent>
       </w:r>
       <w:r>
@@ -13637,7 +13891,7 @@
               </wp:inline>
             </w:drawing>
           </mc:Choice>
-          <mc:Fallback xmlns:a="http://schemas.openxmlformats.org/drawingml/2006/main" xmlns:pic="http://schemas.openxmlformats.org/drawingml/2006/picture" xmlns:a14="http://schemas.microsoft.com/office/drawing/2010/main" xmlns:arto="http://schemas.microsoft.com/office/word/2006/arto"/>
+          <mc:Fallback xmlns:arto="http://schemas.microsoft.com/office/word/2006/arto" xmlns:a14="http://schemas.microsoft.com/office/drawing/2010/main" xmlns:pic="http://schemas.openxmlformats.org/drawingml/2006/picture" xmlns:a="http://schemas.openxmlformats.org/drawingml/2006/main"/>
         </mc:AlternateContent>
       </w:r>
     </w:p>
@@ -16561,7 +16815,7 @@
               </wp:inline>
             </w:drawing>
           </mc:Choice>
-          <mc:Fallback xmlns:a="http://schemas.openxmlformats.org/drawingml/2006/main" xmlns:pic="http://schemas.openxmlformats.org/drawingml/2006/picture" xmlns:a14="http://schemas.microsoft.com/office/drawing/2010/main" xmlns:arto="http://schemas.microsoft.com/office/word/2006/arto"/>
+          <mc:Fallback xmlns:arto="http://schemas.microsoft.com/office/word/2006/arto" xmlns:a14="http://schemas.microsoft.com/office/drawing/2010/main" xmlns:pic="http://schemas.openxmlformats.org/drawingml/2006/picture" xmlns:a="http://schemas.openxmlformats.org/drawingml/2006/main"/>
         </mc:AlternateContent>
       </w:r>
       <w:r>
@@ -16569,7 +16823,7 @@
           <w:noProof/>
         </w:rPr>
         <w:drawing>
-          <wp:inline distT="0" distB="0" distL="0" distR="0" wp14:anchorId="090124EB" wp14:editId="183BD9DD">
+          <wp:inline distT="0" distB="0" distL="0" distR="0" wp14:anchorId="090124EB" wp14:editId="066BEDF8">
             <wp:extent cx="1505042" cy="1666875"/>
             <wp:effectExtent l="0" t="0" r="0" b="0"/>
             <wp:docPr id="1632531377" name="Picture 167257738"/>
@@ -16621,7 +16875,7 @@
           <w:noProof/>
         </w:rPr>
         <w:drawing>
-          <wp:inline distT="0" distB="0" distL="0" distR="0" wp14:anchorId="7ACC7B42" wp14:editId="04716BFB">
+          <wp:inline distT="0" distB="0" distL="0" distR="0" wp14:anchorId="7ACC7B42" wp14:editId="02A2CAC1">
             <wp:extent cx="1771650" cy="3536660"/>
             <wp:effectExtent l="0" t="0" r="0" b="0"/>
             <wp:docPr id="892773786" name="Picture 892773786"/>
@@ -16667,7 +16921,7 @@
           <w:noProof/>
         </w:rPr>
         <w:drawing>
-          <wp:inline distT="0" distB="0" distL="0" distR="0" wp14:anchorId="4A6575BB" wp14:editId="2B894D0B">
+          <wp:inline distT="0" distB="0" distL="0" distR="0" wp14:anchorId="4A6575BB" wp14:editId="681C2251">
             <wp:extent cx="2508972" cy="3800475"/>
             <wp:effectExtent l="0" t="0" r="0" b="0"/>
             <wp:docPr id="1700743334" name="Picture 1700743334"/>
@@ -19385,9 +19639,10 @@
       </w:r>
     </w:p>
     <w:sectPr>
-      <w:headerReference w:type="default" r:id="rId34"/>
-      <w:footerReference w:type="even" r:id="rId35"/>
-      <w:footerReference w:type="default" r:id="rId36"/>
+      <w:headerReference w:type="even" r:id="rId34"/>
+      <w:headerReference w:type="default" r:id="rId35"/>
+      <w:footerReference w:type="even" r:id="rId36"/>
+      <w:footerReference w:type="default" r:id="rId37"/>
       <w:pgSz w:w="11907" w:h="16839"/>
       <w:pgMar w:top="1134" w:right="1134" w:bottom="1134" w:left="2835" w:header="720" w:footer="720" w:gutter="0"/>
       <w:cols w:space="720"/>
@@ -19434,7 +19689,7 @@
   <w:p>
     <w:pPr>
       <w:pStyle w:val="Footer"/>
-      <w:framePr w:wrap="none" w:vAnchor="text" w:hAnchor="margin" w:xAlign="right" w:y="1"/>
+      <w:framePr w:wrap="none" w:vAnchor="text" w:hAnchor="margin" w:xAlign="center" w:y="1"/>
       <w:rPr>
         <w:rStyle w:val="PageNumber"/>
       </w:rPr>
@@ -19487,7 +19742,7 @@
       <w:rPr>
         <w:rStyle w:val="PageNumber"/>
       </w:rPr>
-      <w:id w:val="-119143252"/>
+      <w:id w:val="1641764934"/>
       <w:docPartObj>
         <w:docPartGallery w:val="Page Numbers (Bottom of Page)"/>
         <w:docPartUnique/>
@@ -19497,7 +19752,7 @@
       <w:p>
         <w:pPr>
           <w:pStyle w:val="Footer"/>
-          <w:framePr w:wrap="none" w:vAnchor="text" w:hAnchor="margin" w:xAlign="right" w:y="1"/>
+          <w:framePr w:wrap="none" w:vAnchor="text" w:hAnchor="margin" w:xAlign="center" w:y="1"/>
           <w:rPr>
             <w:rStyle w:val="PageNumber"/>
           </w:rPr>
@@ -19536,6 +19791,16 @@
       </w:p>
     </w:sdtContent>
   </w:sdt>
+  <w:p>
+    <w:pPr>
+      <w:pStyle w:val="Footer"/>
+      <w:framePr w:wrap="none" w:vAnchor="text" w:hAnchor="margin" w:xAlign="right" w:y="1"/>
+      <w:ind w:right="360"/>
+      <w:rPr>
+        <w:rStyle w:val="PageNumber"/>
+      </w:rPr>
+    </w:pPr>
+  </w:p>
   <w:tbl>
     <w:tblPr>
       <w:tblW w:w="0" w:type="auto"/>
@@ -19633,6 +19898,57 @@
 
 <file path=word/header1.xml><?xml version="1.0" encoding="utf-8"?>
 <w:hdr xmlns:wpc="http://schemas.microsoft.com/office/word/2010/wordprocessingCanvas" xmlns:cx="http://schemas.microsoft.com/office/drawing/2014/chartex" xmlns:cx1="http://schemas.microsoft.com/office/drawing/2015/9/8/chartex" xmlns:cx2="http://schemas.microsoft.com/office/drawing/2015/10/21/chartex" xmlns:cx3="http://schemas.microsoft.com/office/drawing/2016/5/9/chartex" xmlns:cx4="http://schemas.microsoft.com/office/drawing/2016/5/10/chartex" xmlns:cx5="http://schemas.microsoft.com/office/drawing/2016/5/11/chartex" xmlns:cx6="http://schemas.microsoft.com/office/drawing/2016/5/12/chartex" xmlns:cx7="http://schemas.microsoft.com/office/drawing/2016/5/13/chartex" xmlns:cx8="http://schemas.microsoft.com/office/drawing/2016/5/14/chartex" xmlns:mc="http://schemas.openxmlformats.org/markup-compatibility/2006" xmlns:aink="http://schemas.microsoft.com/office/drawing/2016/ink" xmlns:am3d="http://schemas.microsoft.com/office/drawing/2017/model3d" xmlns:o="urn:schemas-microsoft-com:office:office" xmlns:oel="http://schemas.microsoft.com/office/2019/extlst" xmlns:r="http://schemas.openxmlformats.org/officeDocument/2006/relationships" xmlns:m="http://schemas.openxmlformats.org/officeDocument/2006/math" xmlns:v="urn:schemas-microsoft-com:vml" xmlns:wp14="http://schemas.microsoft.com/office/word/2010/wordprocessingDrawing" xmlns:wp="http://schemas.openxmlformats.org/drawingml/2006/wordprocessingDrawing" xmlns:w10="urn:schemas-microsoft-com:office:word" xmlns:w="http://schemas.openxmlformats.org/wordprocessingml/2006/main" xmlns:w14="http://schemas.microsoft.com/office/word/2010/wordml" xmlns:w15="http://schemas.microsoft.com/office/word/2012/wordml" xmlns:w16cex="http://schemas.microsoft.com/office/word/2018/wordml/cex" xmlns:w16cid="http://schemas.microsoft.com/office/word/2016/wordml/cid" xmlns:w16="http://schemas.microsoft.com/office/word/2018/wordml" xmlns:w16sdtdh="http://schemas.microsoft.com/office/word/2020/wordml/sdtdatahash" xmlns:w16se="http://schemas.microsoft.com/office/word/2015/wordml/symex" xmlns:wpg="http://schemas.microsoft.com/office/word/2010/wordprocessingGroup" xmlns:wpi="http://schemas.microsoft.com/office/word/2010/wordprocessingInk" xmlns:wne="http://schemas.microsoft.com/office/word/2006/wordml" xmlns:wps="http://schemas.microsoft.com/office/word/2010/wordprocessingShape" mc:Ignorable="w14 w15 w16se w16cid w16 w16cex w16sdtdh wp14">
+  <w:p>
+    <w:pPr>
+      <w:pStyle w:val="Header"/>
+      <w:framePr w:wrap="none" w:vAnchor="text" w:hAnchor="margin" w:xAlign="right" w:y="1"/>
+      <w:rPr>
+        <w:rStyle w:val="PageNumber"/>
+      </w:rPr>
+    </w:pPr>
+    <w:r>
+      <w:rPr>
+        <w:rStyle w:val="PageNumber"/>
+      </w:rPr>
+      <w:fldChar w:fldCharType="begin"/>
+    </w:r>
+    <w:r>
+      <w:rPr>
+        <w:rStyle w:val="PageNumber"/>
+      </w:rPr>
+      <w:instrText xml:space="preserve"> PAGE </w:instrText>
+    </w:r>
+    <w:r>
+      <w:rPr>
+        <w:rStyle w:val="PageNumber"/>
+      </w:rPr>
+      <w:fldChar w:fldCharType="separate"/>
+    </w:r>
+    <w:r>
+      <w:rPr>
+        <w:rStyle w:val="PageNumber"/>
+        <w:noProof/>
+      </w:rPr>
+      <w:t>3</w:t>
+    </w:r>
+    <w:r>
+      <w:rPr>
+        <w:rStyle w:val="PageNumber"/>
+      </w:rPr>
+      <w:fldChar w:fldCharType="end"/>
+    </w:r>
+  </w:p>
+  <w:p>
+    <w:pPr>
+      <w:pStyle w:val="Header"/>
+      <w:ind w:right="360"/>
+    </w:pPr>
+  </w:p>
+</w:hdr>
+</file>
+
+<file path=word/header2.xml><?xml version="1.0" encoding="utf-8"?>
+<w:hdr xmlns:wpc="http://schemas.microsoft.com/office/word/2010/wordprocessingCanvas" xmlns:cx="http://schemas.microsoft.com/office/drawing/2014/chartex" xmlns:cx1="http://schemas.microsoft.com/office/drawing/2015/9/8/chartex" xmlns:cx2="http://schemas.microsoft.com/office/drawing/2015/10/21/chartex" xmlns:cx3="http://schemas.microsoft.com/office/drawing/2016/5/9/chartex" xmlns:cx4="http://schemas.microsoft.com/office/drawing/2016/5/10/chartex" xmlns:cx5="http://schemas.microsoft.com/office/drawing/2016/5/11/chartex" xmlns:cx6="http://schemas.microsoft.com/office/drawing/2016/5/12/chartex" xmlns:cx7="http://schemas.microsoft.com/office/drawing/2016/5/13/chartex" xmlns:cx8="http://schemas.microsoft.com/office/drawing/2016/5/14/chartex" xmlns:mc="http://schemas.openxmlformats.org/markup-compatibility/2006" xmlns:aink="http://schemas.microsoft.com/office/drawing/2016/ink" xmlns:am3d="http://schemas.microsoft.com/office/drawing/2017/model3d" xmlns:o="urn:schemas-microsoft-com:office:office" xmlns:oel="http://schemas.microsoft.com/office/2019/extlst" xmlns:r="http://schemas.openxmlformats.org/officeDocument/2006/relationships" xmlns:m="http://schemas.openxmlformats.org/officeDocument/2006/math" xmlns:v="urn:schemas-microsoft-com:vml" xmlns:wp14="http://schemas.microsoft.com/office/word/2010/wordprocessingDrawing" xmlns:wp="http://schemas.openxmlformats.org/drawingml/2006/wordprocessingDrawing" xmlns:w10="urn:schemas-microsoft-com:office:word" xmlns:w="http://schemas.openxmlformats.org/wordprocessingml/2006/main" xmlns:w14="http://schemas.microsoft.com/office/word/2010/wordml" xmlns:w15="http://schemas.microsoft.com/office/word/2012/wordml" xmlns:w16cex="http://schemas.microsoft.com/office/word/2018/wordml/cex" xmlns:w16cid="http://schemas.microsoft.com/office/word/2016/wordml/cid" xmlns:w16="http://schemas.microsoft.com/office/word/2018/wordml" xmlns:w16sdtdh="http://schemas.microsoft.com/office/word/2020/wordml/sdtdatahash" xmlns:w16se="http://schemas.microsoft.com/office/word/2015/wordml/symex" xmlns:wpg="http://schemas.microsoft.com/office/word/2010/wordprocessingGroup" xmlns:wpi="http://schemas.microsoft.com/office/word/2010/wordprocessingInk" xmlns:wne="http://schemas.microsoft.com/office/word/2006/wordml" xmlns:wps="http://schemas.microsoft.com/office/word/2010/wordprocessingShape" mc:Ignorable="w14 w15 w16se w16cid w16 w16cex w16sdtdh wp14">
   <w:tbl>
     <w:tblPr>
       <w:tblW w:w="0" w:type="auto"/>
@@ -19652,7 +19968,7 @@
         <w:p>
           <w:pPr>
             <w:pStyle w:val="Header"/>
-            <w:ind w:left="-115"/>
+            <w:ind w:left="-115" w:right="360"/>
           </w:pPr>
         </w:p>
       </w:tc>

</xml_diff>